<commit_message>
added Problem Statement, Glossary of Terms, and References -bp
</commit_message>
<xml_diff>
--- a/ProjectReportPart1.docx
+++ b/ProjectReportPart1.docx
@@ -40,7 +40,7 @@
         <w:pStyle w:val="Title"/>
         <w:jc w:val="center"/>
       </w:pPr>
-      <w:hyperlink r:id="rId5" w:history="1">
+      <w:hyperlink r:id="rId6" w:history="1">
         <w:r>
           <w:rPr>
             <w:rStyle w:val="Hyperlink"/>
@@ -187,7 +187,7 @@
     </w:p>
     <w:p>
       <w:pPr>
-        <w:spacing w:before="100" w:beforeAutospacing="1" w:after="100" w:afterAutospacing="1" w:line="240" w:lineRule="auto"/>
+        <w:pStyle w:val="Heading1"/>
         <w:rPr>
           <w:rFonts w:ascii="Times New Roman" w:eastAsia="Times New Roman" w:hAnsi="Times New Roman" w:cs="Times New Roman"/>
           <w:color w:val="000000"/>
@@ -198,7 +198,76 @@
     </w:p>
     <w:p>
       <w:pPr>
+        <w:pStyle w:val="Heading1"/>
+        <w:rPr>
+          <w:rFonts w:eastAsia="Times New Roman"/>
+        </w:rPr>
+      </w:pPr>
+      <w:r>
+        <w:rPr>
+          <w:rFonts w:eastAsia="Times New Roman"/>
+        </w:rPr>
+        <w:t>Contributions:</w:t>
+      </w:r>
+    </w:p>
+    <w:p>
+      <w:pPr>
+        <w:pStyle w:val="Heading3"/>
+        <w:ind w:left="720"/>
+      </w:pPr>
+      <w:r>
+        <w:t xml:space="preserve">Mathew Griffin: </w:t>
+      </w:r>
+    </w:p>
+    <w:p>
+      <w:pPr>
+        <w:ind w:left="720"/>
+      </w:pPr>
+      <w:r>
+        <w:t>To be determined.</w:t>
+      </w:r>
+    </w:p>
+    <w:p>
+      <w:pPr>
+        <w:pStyle w:val="Heading3"/>
+        <w:ind w:left="720"/>
+      </w:pPr>
+      <w:r>
+        <w:t>Carlos Perez:</w:t>
+      </w:r>
+    </w:p>
+    <w:p>
+      <w:pPr>
+        <w:ind w:left="720"/>
+      </w:pPr>
+      <w:r>
+        <w:t>To be determined.</w:t>
+      </w:r>
+    </w:p>
+    <w:p>
+      <w:pPr>
+        <w:pStyle w:val="Heading3"/>
+        <w:ind w:left="720"/>
+      </w:pPr>
+      <w:r>
+        <w:t>Brent Parker:</w:t>
+      </w:r>
+    </w:p>
+    <w:p>
+      <w:pPr>
+        <w:ind w:left="720"/>
+      </w:pPr>
+      <w:r>
+        <w:t>Completed the cover page, Problem Statement, and Glossary of Terms sections</w:t>
+      </w:r>
+      <w:r>
+        <w:t>.</w:t>
+      </w:r>
+    </w:p>
+    <w:p>
+      <w:pPr>
         <w:spacing w:before="100" w:beforeAutospacing="1" w:after="100" w:afterAutospacing="1" w:line="240" w:lineRule="auto"/>
+        <w:ind w:left="1440"/>
         <w:rPr>
           <w:rFonts w:ascii="Times New Roman" w:eastAsia="Times New Roman" w:hAnsi="Times New Roman" w:cs="Times New Roman"/>
           <w:color w:val="000000"/>
@@ -209,1052 +278,1666 @@
     </w:p>
     <w:p>
       <w:pPr>
-        <w:rPr>
-          <w:rFonts w:eastAsia="Times New Roman"/>
-        </w:rPr>
+        <w:pStyle w:val="Heading1"/>
+      </w:pPr>
+    </w:p>
+    <w:p>
+      <w:pPr>
+        <w:pStyle w:val="Heading1"/>
+      </w:pPr>
+    </w:p>
+    <w:p/>
+    <w:p/>
+    <w:p/>
+    <w:p/>
+    <w:p/>
+    <w:p/>
+    <w:p/>
+    <w:p/>
+    <w:p/>
+    <w:p/>
+    <w:p/>
+    <w:p/>
+    <w:p/>
+    <w:p/>
+    <w:p/>
+    <w:p/>
+    <w:p>
+      <w:pPr>
+        <w:pStyle w:val="Heading1"/>
       </w:pPr>
       <w:r>
         <w:lastRenderedPageBreak/>
-        <w:t>The </w:t>
-      </w:r>
+        <w:t>Problem Statement</w:t>
+      </w:r>
+    </w:p>
+    <w:p>
+      <w:pPr>
+        <w:spacing w:line="480" w:lineRule="auto"/>
+        <w:ind w:firstLine="360"/>
+      </w:pPr>
+      <w:r>
+        <w:t xml:space="preserve">The goal of this project is to create a video game version of the card game, Dominion. This </w:t>
+      </w:r>
+      <w:r>
+        <w:t>game</w:t>
+      </w:r>
+      <w:r>
+        <w:t xml:space="preserve"> will run in a web browser so that users can simply go to a website and start playing</w:t>
+      </w:r>
+      <w:r>
+        <w:t>. The initial version doesn’t need to have all the features that the physical card game offers, but more features can be added to future versions, and expansion packs.</w:t>
+      </w:r>
+      <w:r>
+        <w:t xml:space="preserve"> I</w:t>
+      </w:r>
+      <w:r>
+        <w:t>n</w:t>
+      </w:r>
+      <w:r>
+        <w:t xml:space="preserve"> future implementation</w:t>
+      </w:r>
+      <w:r>
+        <w:t>s</w:t>
+      </w:r>
+      <w:r>
+        <w:t xml:space="preserve"> of the game, </w:t>
+      </w:r>
+      <w:r>
+        <w:t>we’d like to see multiplayer capabilities, a scoreboard that can be seen by all players, the ability for players to play against the computer, and a log to keep track of players actions. We’d also like to offer expansion packs for the players so that they can add additional cards to the game.</w:t>
+      </w:r>
+    </w:p>
+    <w:p>
+      <w:pPr>
+        <w:spacing w:line="480" w:lineRule="auto"/>
+        <w:ind w:firstLine="360"/>
+      </w:pPr>
+      <w:r>
+        <w:t xml:space="preserve">A game of Dominion includes 10 kingdom cards that are chosen at random from a deck of 17 different kingdom cards. 10 copies of the 10 chosen kingdom cards are added to the supply which will be shared by all players. The initial version of this </w:t>
+      </w:r>
+      <w:r>
+        <w:t>project</w:t>
+      </w:r>
+      <w:r>
+        <w:t xml:space="preserve"> will offer 11 of </w:t>
+      </w:r>
+      <w:r>
+        <w:t>the 17 kingdom</w:t>
+      </w:r>
+      <w:r>
+        <w:t xml:space="preserve"> cards so that players will still get variability </w:t>
+      </w:r>
+      <w:r>
+        <w:t>in their</w:t>
+      </w:r>
+      <w:r>
+        <w:t xml:space="preserve"> game</w:t>
+      </w:r>
+      <w:r>
+        <w:t>s</w:t>
+      </w:r>
+      <w:r>
+        <w:t xml:space="preserve">. </w:t>
+      </w:r>
+      <w:r>
+        <w:t xml:space="preserve">In addition to those cards, three types of treasure cards and four types of victory point cards will also be added to the supply.  </w:t>
+      </w:r>
+    </w:p>
+    <w:p>
+      <w:pPr>
+        <w:spacing w:line="480" w:lineRule="auto"/>
+        <w:ind w:firstLine="360"/>
+      </w:pPr>
+      <w:r>
+        <w:t>Players will each get their own draw deck, hand of cards, area for their played cards, and discard pile.</w:t>
+      </w:r>
+      <w:r>
+        <w:t xml:space="preserve"> They will start with 7 copper cards, and 3 estates cards.</w:t>
+      </w:r>
+      <w:r>
+        <w:t xml:space="preserve"> </w:t>
+      </w:r>
+      <w:r>
+        <w:t>T</w:t>
+      </w:r>
+      <w:r>
+        <w:t>reasure cards</w:t>
+      </w:r>
+      <w:r>
+        <w:t>,</w:t>
+      </w:r>
+      <w:r>
+        <w:t xml:space="preserve"> can be played</w:t>
+      </w:r>
+      <w:r>
+        <w:t xml:space="preserve"> to purchase things.</w:t>
+      </w:r>
+      <w:r>
+        <w:t xml:space="preserve"> Each type of treasure card has a unique buying power, or buy points.</w:t>
+      </w:r>
+      <w:r>
+        <w:t xml:space="preserve"> The types of treasure cards are:</w:t>
+      </w:r>
+      <w:r>
+        <w:t xml:space="preserve"> </w:t>
+      </w:r>
+      <w:r>
+        <w:t xml:space="preserve">Copper, Silver, and Gold, they </w:t>
+      </w:r>
+      <w:r>
+        <w:t xml:space="preserve">are part of the supply.  Copper </w:t>
+      </w:r>
+      <w:r>
+        <w:t>is</w:t>
+      </w:r>
+      <w:r>
+        <w:t xml:space="preserve"> free to buy</w:t>
+      </w:r>
+      <w:r>
+        <w:t>.  Silver costs 3 buy points</w:t>
+      </w:r>
+      <w:r>
+        <w:t xml:space="preserve"> to buy and increases </w:t>
+      </w:r>
+      <w:r>
+        <w:t>buy points</w:t>
+      </w:r>
+      <w:r>
+        <w:t xml:space="preserve"> by 2 when played. Gold costs </w:t>
+      </w:r>
+      <w:r>
+        <w:t>6 buy points to buy and increases buy points</w:t>
+      </w:r>
+      <w:r>
+        <w:t xml:space="preserve"> by 3 when played.</w:t>
+      </w:r>
+    </w:p>
+    <w:p>
+      <w:pPr>
+        <w:spacing w:line="480" w:lineRule="auto"/>
+        <w:ind w:firstLine="360"/>
+      </w:pPr>
+      <w:r>
+        <w:t>At the beginning of the game and at the end of the player’s turn, five cards are moved from the draw deck to the player’s hand.  If a player attempts to draw a card when no cards remain in the draw deck, then all the cards from the discard pile are moved to the draw deck and shuffled to randomize the order.</w:t>
+      </w:r>
+    </w:p>
+    <w:p>
+      <w:pPr>
+        <w:spacing w:line="480" w:lineRule="auto"/>
+        <w:ind w:firstLine="360"/>
+      </w:pPr>
+      <w:r>
+        <w:lastRenderedPageBreak/>
+        <w:t>The player’s hand contains the cards drawn from the draw deck. A player may choose to play any of the treasure or action cards by clicking on the card image.  Action cards may only be played if the player has actions</w:t>
+      </w:r>
+      <w:r>
+        <w:t xml:space="preserve"> points available</w:t>
+      </w:r>
+      <w:r>
+        <w:t>.  If a card can be legally played, it is moved from the player’s hand to the played card area and the game is modified as desc</w:t>
+      </w:r>
+      <w:r>
+        <w:t>ribed on the text of the card</w:t>
+      </w:r>
+      <w:r>
+        <w:t>.  Treasure cards do not require actions and always increase the amount of buy points available to the player.</w:t>
+      </w:r>
+    </w:p>
+    <w:p>
+      <w:pPr>
+        <w:spacing w:line="480" w:lineRule="auto"/>
+        <w:ind w:firstLine="360"/>
+      </w:pPr>
+      <w:r>
+        <w:t>When a player no longer can, or wishes to play more action cards, they may choose to add cards from the supply to their deck.  To buy a card, a player needs at least one buy action, their buy points need to be at least as great as the cost, and the quantity of the card in the supply must be greater than zero.  If the player can buy a card they may click on the supply pile and move one copy to their discard pile.  When a player can, or no longer wishes to buy cards, they end their turn.  All cards in the played cards area, or remaining in the player’s hand are moved to the player’s discard pile.  The player draws five new cards and the next turn begins.</w:t>
+      </w:r>
+    </w:p>
+    <w:p>
+      <w:pPr>
+        <w:spacing w:line="480" w:lineRule="auto"/>
+        <w:ind w:firstLine="360"/>
+      </w:pPr>
+      <w:r>
+        <w:t xml:space="preserve">The game ends either when the last province is purchased or when any three other supply piles are empty.  When the game ends, the total value of victory points in each player’s deck </w:t>
+      </w:r>
+      <w:r>
+        <w:t>should be</w:t>
+      </w:r>
+      <w:r>
+        <w:t xml:space="preserve"> calculated.  The player with the highest</w:t>
+      </w:r>
+      <w:r>
+        <w:t xml:space="preserve"> number of</w:t>
+      </w:r>
+      <w:r>
+        <w:t xml:space="preserve"> victory points total wins the game</w:t>
+      </w:r>
+      <w:r>
+        <w:t xml:space="preserve">, if it’s a tie, the player who went first </w:t>
+      </w:r>
+      <w:r>
+        <w:t>will lose</w:t>
+      </w:r>
+      <w:r>
+        <w:t>.</w:t>
+      </w:r>
+      <w:r>
+        <w:t xml:space="preserve"> </w:t>
+      </w:r>
+    </w:p>
+    <w:p>
+      <w:pPr>
+        <w:spacing w:line="480" w:lineRule="auto"/>
+        <w:ind w:firstLine="360"/>
+      </w:pPr>
+      <w:r>
+        <w:t xml:space="preserve">In </w:t>
+      </w:r>
+      <w:r>
+        <w:t>future iterations of the game</w:t>
+      </w:r>
+      <w:r>
+        <w:t xml:space="preserve"> there should be a scoreboard that players can view on the games website. This way players can keep track of their improvements</w:t>
+      </w:r>
+      <w:r>
+        <w:t xml:space="preserve">, and compare their best scores with others. This could be done by ranking the average points per turn that a player earns. </w:t>
+      </w:r>
+      <w:r>
+        <w:t xml:space="preserve">The scoreboard should have the player’s name, the score, and the ten kingdom cards used.  </w:t>
+      </w:r>
+      <w:r>
+        <w:t xml:space="preserve">The score data should be stored for permanence. </w:t>
+      </w:r>
+    </w:p>
+    <w:p>
+      <w:pPr>
+        <w:spacing w:line="480" w:lineRule="auto"/>
+        <w:ind w:firstLine="360"/>
+      </w:pPr>
+      <w:r>
+        <w:t>Some type of multiplayer capabilities should be added in the future as well. M</w:t>
+      </w:r>
+      <w:r>
+        <w:t xml:space="preserve">ultiplayer </w:t>
+      </w:r>
+      <w:r>
+        <w:t xml:space="preserve">capabilities </w:t>
+      </w:r>
+      <w:r>
+        <w:t xml:space="preserve">would significantly increase the scope of the project.  The ideal way would be a networked system with </w:t>
+      </w:r>
+      <w:r>
+        <w:lastRenderedPageBreak/>
+        <w:t>all players at different computers.  Another option is the “hot seat” method where players take turns sharing one computer.  The main difficulty with the second method is that certain cards require decision making on another player’s turn.  This could make the game so cumbersome in some situations as to be basically unplayable.</w:t>
+      </w:r>
+    </w:p>
+    <w:p>
+      <w:pPr>
+        <w:spacing w:line="480" w:lineRule="auto"/>
+        <w:ind w:firstLine="360"/>
+      </w:pPr>
+      <w:r>
+        <w:t xml:space="preserve">Hopefully A.I will be in the first release of this game. Since network multiplayer won’t be in the first release, and it would be the only other way to give users a smooth experience, </w:t>
+      </w:r>
+      <w:r>
+        <w:t>it</w:t>
+      </w:r>
+      <w:r>
+        <w:t xml:space="preserve"> makes sense to at least have the option to play against the computer.</w:t>
+      </w:r>
+    </w:p>
+    <w:p>
+      <w:pPr>
+        <w:spacing w:line="480" w:lineRule="auto"/>
+        <w:ind w:firstLine="360"/>
+      </w:pPr>
+      <w:r>
+        <w:t xml:space="preserve">A </w:t>
+      </w:r>
+      <w:proofErr w:type="spellStart"/>
+      <w:r>
+        <w:t>Gamelog</w:t>
+      </w:r>
+      <w:proofErr w:type="spellEnd"/>
+      <w:r>
+        <w:t xml:space="preserve"> could be added to the game eventually.</w:t>
+      </w:r>
+      <w:r>
+        <w:t xml:space="preserve"> This is necessary for multiplayer, but may be helpful for single player</w:t>
+      </w:r>
+      <w:r>
+        <w:t xml:space="preserve"> as well</w:t>
+      </w:r>
+      <w:r>
+        <w:t xml:space="preserve">.  In a multiplayer game, it is important to be able to see what cards were purchased, played, or discarded on other players’ turns.  A solitaire player may wish to examine past games </w:t>
+      </w:r>
+      <w:r>
+        <w:t>to</w:t>
+      </w:r>
+      <w:r>
+        <w:t xml:space="preserve"> improve their future play.  </w:t>
+      </w:r>
+      <w:r>
+        <w:t xml:space="preserve">If players have access to a </w:t>
+      </w:r>
+      <w:proofErr w:type="spellStart"/>
+      <w:r>
+        <w:t>gamelog</w:t>
+      </w:r>
+      <w:proofErr w:type="spellEnd"/>
+      <w:r>
+        <w:t>,</w:t>
+      </w:r>
+      <w:r>
+        <w:t xml:space="preserve"> it</w:t>
+      </w:r>
+      <w:r>
+        <w:t>’</w:t>
+      </w:r>
+      <w:r>
+        <w:t xml:space="preserve">s possible for </w:t>
+      </w:r>
+      <w:r>
+        <w:t>them</w:t>
+      </w:r>
+      <w:r>
+        <w:t xml:space="preserve"> to critically examine games that</w:t>
+      </w:r>
+      <w:r>
+        <w:t xml:space="preserve"> they</w:t>
+      </w:r>
+      <w:r>
+        <w:t xml:space="preserve"> finished </w:t>
+      </w:r>
+      <w:r>
+        <w:t xml:space="preserve">a </w:t>
+      </w:r>
+      <w:r>
+        <w:t xml:space="preserve">long </w:t>
+      </w:r>
+      <w:r>
+        <w:t xml:space="preserve">time </w:t>
+      </w:r>
+      <w:r>
+        <w:t xml:space="preserve">ago.  However, the potential audience for that is very limited and the </w:t>
+      </w:r>
+      <w:proofErr w:type="spellStart"/>
+      <w:r>
+        <w:t>gamelog</w:t>
+      </w:r>
+      <w:proofErr w:type="spellEnd"/>
+      <w:r>
+        <w:t xml:space="preserve"> should be </w:t>
+      </w:r>
+      <w:r>
+        <w:t>added after multiplayer capabilities are implemented</w:t>
+      </w:r>
+      <w:r>
+        <w:t>.</w:t>
+      </w:r>
+    </w:p>
+    <w:p>
+      <w:pPr>
+        <w:spacing w:line="480" w:lineRule="auto"/>
+        <w:ind w:firstLine="360"/>
+      </w:pPr>
+      <w:r>
+        <w:t>Adding additional cards in later updates would extend the lifetime of the game.</w:t>
+      </w:r>
+      <w:r>
+        <w:t xml:space="preserve"> So far 268 unique Kingdom Cards have been officially</w:t>
+      </w:r>
+      <w:r>
+        <w:t xml:space="preserve"> released</w:t>
+      </w:r>
+      <w:r>
+        <w:t xml:space="preserve"> through the base game and the expansions.  An additional 33 are being released in October 2017 bringing the total up to 301.  That means that there are more than 400 quadrillion unique combinations of 10 cards.  In October, that number will rise to more than a quintillion.  Each new card adds more variety than the last, making this an ideal target for future expansion</w:t>
+      </w:r>
+      <w:r>
+        <w:t>s</w:t>
+      </w:r>
+      <w:r>
+        <w:t>.</w:t>
+      </w:r>
+    </w:p>
+    <w:p>
+      <w:pPr>
+        <w:spacing w:line="480" w:lineRule="auto"/>
+        <w:ind w:firstLine="360"/>
+      </w:pPr>
+      <w:r>
+        <w:t xml:space="preserve">This game should be released when the minimum requirements for an enjoyable experience have been met. Once the game is released and players are </w:t>
+      </w:r>
+      <w:r>
+        <w:t>offering</w:t>
+      </w:r>
+      <w:r>
+        <w:t xml:space="preserve"> their feedback </w:t>
+      </w:r>
+      <w:r>
+        <w:t>about the game</w:t>
+      </w:r>
+      <w:r>
+        <w:t xml:space="preserve">, </w:t>
+      </w:r>
+      <w:r>
+        <w:t>less important features can be added, and some features and game fixes that players request can</w:t>
+      </w:r>
+      <w:r>
+        <w:t xml:space="preserve"> also</w:t>
+      </w:r>
+      <w:r>
+        <w:t xml:space="preserve"> be added. </w:t>
+      </w:r>
+    </w:p>
+    <w:p>
+      <w:pPr>
+        <w:pStyle w:val="Heading1"/>
+      </w:pPr>
+      <w:r>
+        <w:lastRenderedPageBreak/>
+        <w:t xml:space="preserve">Glossary </w:t>
+      </w:r>
+      <w:r>
+        <w:t>of Terms</w:t>
+      </w:r>
+    </w:p>
+    <w:p>
       <w:r>
         <w:rPr>
           <w:b/>
-          <w:bCs/>
+          <w:noProof/>
         </w:rPr>
-        <w:t>second page</w:t>
-      </w:r>
-      <w:r>
-        <w:t> of each report must detail the </w:t>
-      </w:r>
+        <mc:AlternateContent>
+          <mc:Choice Requires="wps">
+            <w:drawing>
+              <wp:anchor distT="45720" distB="45720" distL="114300" distR="114300" simplePos="0" relativeHeight="251661312" behindDoc="0" locked="0" layoutInCell="1" allowOverlap="1">
+                <wp:simplePos x="0" y="0"/>
+                <wp:positionH relativeFrom="page">
+                  <wp:posOffset>5391150</wp:posOffset>
+                </wp:positionH>
+                <wp:positionV relativeFrom="paragraph">
+                  <wp:posOffset>13970</wp:posOffset>
+                </wp:positionV>
+                <wp:extent cx="1600200" cy="2171700"/>
+                <wp:effectExtent l="0" t="0" r="0" b="0"/>
+                <wp:wrapSquare wrapText="bothSides"/>
+                <wp:docPr id="7" name="Text Box 2"/>
+                <wp:cNvGraphicFramePr>
+                  <a:graphicFrameLocks xmlns:a="http://schemas.openxmlformats.org/drawingml/2006/main"/>
+                </wp:cNvGraphicFramePr>
+                <a:graphic xmlns:a="http://schemas.openxmlformats.org/drawingml/2006/main">
+                  <a:graphicData uri="http://schemas.microsoft.com/office/word/2010/wordprocessingShape">
+                    <wps:wsp>
+                      <wps:cNvSpPr txBox="1">
+                        <a:spLocks noChangeArrowheads="1"/>
+                      </wps:cNvSpPr>
+                      <wps:spPr bwMode="auto">
+                        <a:xfrm>
+                          <a:off x="0" y="0"/>
+                          <a:ext cx="1600200" cy="2171700"/>
+                        </a:xfrm>
+                        <a:prstGeom prst="rect">
+                          <a:avLst/>
+                        </a:prstGeom>
+                        <a:noFill/>
+                        <a:ln>
+                          <a:noFill/>
+                        </a:ln>
+                      </wps:spPr>
+                      <wps:style>
+                        <a:lnRef idx="0">
+                          <a:scrgbClr r="0" g="0" b="0"/>
+                        </a:lnRef>
+                        <a:fillRef idx="0">
+                          <a:scrgbClr r="0" g="0" b="0"/>
+                        </a:fillRef>
+                        <a:effectRef idx="0">
+                          <a:scrgbClr r="0" g="0" b="0"/>
+                        </a:effectRef>
+                        <a:fontRef idx="minor">
+                          <a:schemeClr val="dk1"/>
+                        </a:fontRef>
+                      </wps:style>
+                      <wps:txbx>
+                        <w:txbxContent>
+                          <w:p>
+                            <w:r>
+                              <w:rPr>
+                                <w:b/>
+                              </w:rPr>
+                              <w:t xml:space="preserve">Treasure cards </w:t>
+                            </w:r>
+                            <w:r>
+                              <w:t>consist of copper, silver, and gold cards. These cards are placed in the supply after each player takes 7 copper cards.</w:t>
+                            </w:r>
+                            <w:r>
+                              <w:rPr>
+                                <w:b/>
+                              </w:rPr>
+                              <w:t xml:space="preserve"> </w:t>
+                            </w:r>
+                            <w:r>
+                              <w:t>These cards generate coins.</w:t>
+                            </w:r>
+                          </w:p>
+                          <w:p/>
+                        </w:txbxContent>
+                      </wps:txbx>
+                      <wps:bodyPr rot="0" vert="horz" wrap="square" lIns="91440" tIns="45720" rIns="91440" bIns="45720" anchor="t" anchorCtr="0">
+                        <a:noAutofit/>
+                      </wps:bodyPr>
+                    </wps:wsp>
+                  </a:graphicData>
+                </a:graphic>
+                <wp14:sizeRelH relativeFrom="margin">
+                  <wp14:pctWidth>0</wp14:pctWidth>
+                </wp14:sizeRelH>
+                <wp14:sizeRelV relativeFrom="margin">
+                  <wp14:pctHeight>0</wp14:pctHeight>
+                </wp14:sizeRelV>
+              </wp:anchor>
+            </w:drawing>
+          </mc:Choice>
+          <mc:Fallback>
+            <w:pict>
+              <v:shapetype id="_x0000_t202" coordsize="21600,21600" o:spt="202" path="m,l,21600r21600,l21600,xe">
+                <v:stroke joinstyle="miter"/>
+                <v:path gradientshapeok="t" o:connecttype="rect"/>
+              </v:shapetype>
+              <v:shape id="Text Box 2" o:spid="_x0000_s1026" type="#_x0000_t202" style="position:absolute;margin-left:424.5pt;margin-top:1.1pt;width:126pt;height:171pt;z-index:251661312;visibility:visible;mso-wrap-style:square;mso-width-percent:0;mso-height-percent:0;mso-wrap-distance-left:9pt;mso-wrap-distance-top:3.6pt;mso-wrap-distance-right:9pt;mso-wrap-distance-bottom:3.6pt;mso-position-horizontal:absolute;mso-position-horizontal-relative:page;mso-position-vertical:absolute;mso-position-vertical-relative:text;mso-width-percent:0;mso-height-percent:0;mso-width-relative:margin;mso-height-relative:margin;v-text-anchor:top" o:gfxdata="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" filled="f" stroked="f">
+                <v:textbox>
+                  <w:txbxContent>
+                    <w:p>
+                      <w:r>
+                        <w:rPr>
+                          <w:b/>
+                        </w:rPr>
+                        <w:t xml:space="preserve">Treasure cards </w:t>
+                      </w:r>
+                      <w:r>
+                        <w:t>consist of copper, silver, and gold cards. These cards are placed in the supply after each player takes 7 copper cards.</w:t>
+                      </w:r>
+                      <w:r>
+                        <w:rPr>
+                          <w:b/>
+                        </w:rPr>
+                        <w:t xml:space="preserve"> </w:t>
+                      </w:r>
+                      <w:r>
+                        <w:t>These cards generate coins.</w:t>
+                      </w:r>
+                    </w:p>
+                    <w:p/>
+                  </w:txbxContent>
+                </v:textbox>
+                <w10:wrap type="square" anchorx="page"/>
+              </v:shape>
+            </w:pict>
+          </mc:Fallback>
+        </mc:AlternateContent>
+      </w:r>
+      <w:r>
+        <w:rPr>
+          <w:noProof/>
+        </w:rPr>
+        <w:drawing>
+          <wp:inline distT="0" distB="0" distL="0" distR="0" wp14:anchorId="54D449E5" wp14:editId="3AD9231E">
+            <wp:extent cx="4238625" cy="2162175"/>
+            <wp:effectExtent l="0" t="0" r="9525" b="9525"/>
+            <wp:docPr id="1" name="Picture 1"/>
+            <wp:cNvGraphicFramePr>
+              <a:graphicFrameLocks xmlns:a="http://schemas.openxmlformats.org/drawingml/2006/main" noChangeAspect="1"/>
+            </wp:cNvGraphicFramePr>
+            <a:graphic xmlns:a="http://schemas.openxmlformats.org/drawingml/2006/main">
+              <a:graphicData uri="http://schemas.openxmlformats.org/drawingml/2006/picture">
+                <pic:pic xmlns:pic="http://schemas.openxmlformats.org/drawingml/2006/picture">
+                  <pic:nvPicPr>
+                    <pic:cNvPr id="1" name=""/>
+                    <pic:cNvPicPr/>
+                  </pic:nvPicPr>
+                  <pic:blipFill>
+                    <a:blip r:embed="rId7"/>
+                    <a:stretch>
+                      <a:fillRect/>
+                    </a:stretch>
+                  </pic:blipFill>
+                  <pic:spPr>
+                    <a:xfrm>
+                      <a:off x="0" y="0"/>
+                      <a:ext cx="4238625" cy="2162175"/>
+                    </a:xfrm>
+                    <a:prstGeom prst="rect">
+                      <a:avLst/>
+                    </a:prstGeom>
+                  </pic:spPr>
+                </pic:pic>
+              </a:graphicData>
+            </a:graphic>
+          </wp:inline>
+        </w:drawing>
+      </w:r>
+    </w:p>
+    <w:p>
       <w:r>
         <w:rPr>
           <w:b/>
-          <w:bCs/>
+          <w:noProof/>
         </w:rPr>
-        <w:t>breakdown of individual contributions</w:t>
-      </w:r>
-      <w:r>
-        <w:t> to the project (use more pages if necessary)—</w:t>
-      </w:r>
-      <w:hyperlink r:id="rId6" w:anchor="CONTRIB" w:history="1">
-        <w:r>
-          <w:rPr>
-            <w:rStyle w:val="Hyperlink"/>
-            <w:sz w:val="27"/>
-            <w:szCs w:val="27"/>
-          </w:rPr>
-          <w:t>see details here</w:t>
-        </w:r>
-      </w:hyperlink>
-      <w:r>
-        <w:t>. </w:t>
-      </w:r>
+        <mc:AlternateContent>
+          <mc:Choice Requires="wps">
+            <w:drawing>
+              <wp:anchor distT="45720" distB="45720" distL="114300" distR="114300" simplePos="0" relativeHeight="251663360" behindDoc="0" locked="0" layoutInCell="1" allowOverlap="1" wp14:anchorId="2525E0C8" wp14:editId="392D2E3A">
+                <wp:simplePos x="0" y="0"/>
+                <wp:positionH relativeFrom="page">
+                  <wp:posOffset>5400675</wp:posOffset>
+                </wp:positionH>
+                <wp:positionV relativeFrom="paragraph">
+                  <wp:posOffset>9525</wp:posOffset>
+                </wp:positionV>
+                <wp:extent cx="1600200" cy="2571750"/>
+                <wp:effectExtent l="0" t="0" r="0" b="0"/>
+                <wp:wrapSquare wrapText="bothSides"/>
+                <wp:docPr id="8" name="Text Box 2"/>
+                <wp:cNvGraphicFramePr>
+                  <a:graphicFrameLocks xmlns:a="http://schemas.openxmlformats.org/drawingml/2006/main"/>
+                </wp:cNvGraphicFramePr>
+                <a:graphic xmlns:a="http://schemas.openxmlformats.org/drawingml/2006/main">
+                  <a:graphicData uri="http://schemas.microsoft.com/office/word/2010/wordprocessingShape">
+                    <wps:wsp>
+                      <wps:cNvSpPr txBox="1">
+                        <a:spLocks noChangeArrowheads="1"/>
+                      </wps:cNvSpPr>
+                      <wps:spPr bwMode="auto">
+                        <a:xfrm>
+                          <a:off x="0" y="0"/>
+                          <a:ext cx="1600200" cy="2571750"/>
+                        </a:xfrm>
+                        <a:prstGeom prst="rect">
+                          <a:avLst/>
+                        </a:prstGeom>
+                        <a:noFill/>
+                        <a:ln>
+                          <a:noFill/>
+                        </a:ln>
+                      </wps:spPr>
+                      <wps:style>
+                        <a:lnRef idx="0">
+                          <a:scrgbClr r="0" g="0" b="0"/>
+                        </a:lnRef>
+                        <a:fillRef idx="0">
+                          <a:scrgbClr r="0" g="0" b="0"/>
+                        </a:fillRef>
+                        <a:effectRef idx="0">
+                          <a:scrgbClr r="0" g="0" b="0"/>
+                        </a:effectRef>
+                        <a:fontRef idx="minor">
+                          <a:schemeClr val="dk1"/>
+                        </a:fontRef>
+                      </wps:style>
+                      <wps:txbx>
+                        <w:txbxContent>
+                          <w:p>
+                            <w:r>
+                              <w:rPr>
+                                <w:b/>
+                              </w:rPr>
+                              <w:t xml:space="preserve">Victory cards </w:t>
+                            </w:r>
+                            <w:r>
+                              <w:t>Estate, Duchy, and Province cards are the basic victory cards, and are available in every game. If 3-4 people are playing, 12</w:t>
+                            </w:r>
+                            <w:r>
+                              <w:t xml:space="preserve"> </w:t>
+                            </w:r>
+                            <w:r>
+                              <w:t>(</w:t>
+                            </w:r>
+                            <w:r>
+                              <w:t xml:space="preserve">or </w:t>
+                            </w:r>
+                            <w:r>
+                              <w:t>8 if 2 people are playing)</w:t>
+                            </w:r>
+                            <w:r>
+                              <w:t xml:space="preserve"> each of Estate, Duchy, and Province cards are placed face-up in the supply after each player takes 3 estate cards.</w:t>
+                            </w:r>
+                          </w:p>
+                          <w:p/>
+                        </w:txbxContent>
+                      </wps:txbx>
+                      <wps:bodyPr rot="0" vert="horz" wrap="square" lIns="91440" tIns="45720" rIns="91440" bIns="45720" anchor="t" anchorCtr="0">
+                        <a:noAutofit/>
+                      </wps:bodyPr>
+                    </wps:wsp>
+                  </a:graphicData>
+                </a:graphic>
+                <wp14:sizeRelH relativeFrom="margin">
+                  <wp14:pctWidth>0</wp14:pctWidth>
+                </wp14:sizeRelH>
+                <wp14:sizeRelV relativeFrom="margin">
+                  <wp14:pctHeight>0</wp14:pctHeight>
+                </wp14:sizeRelV>
+              </wp:anchor>
+            </w:drawing>
+          </mc:Choice>
+          <mc:Fallback>
+            <w:pict>
+              <v:shape w14:anchorId="2525E0C8" id="_x0000_s1027" type="#_x0000_t202" style="position:absolute;margin-left:425.25pt;margin-top:.75pt;width:126pt;height:202.5pt;z-index:251663360;visibility:visible;mso-wrap-style:square;mso-width-percent:0;mso-height-percent:0;mso-wrap-distance-left:9pt;mso-wrap-distance-top:3.6pt;mso-wrap-distance-right:9pt;mso-wrap-distance-bottom:3.6pt;mso-position-horizontal:absolute;mso-position-horizontal-relative:page;mso-position-vertical:absolute;mso-position-vertical-relative:text;mso-width-percent:0;mso-height-percent:0;mso-width-relative:margin;mso-height-relative:margin;v-text-anchor:top" o:gfxdata="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" filled="f" stroked="f">
+                <v:textbox>
+                  <w:txbxContent>
+                    <w:p>
+                      <w:r>
+                        <w:rPr>
+                          <w:b/>
+                        </w:rPr>
+                        <w:t xml:space="preserve">Victory cards </w:t>
+                      </w:r>
+                      <w:r>
+                        <w:t>Estate, Duchy, and Province cards are the basic victory cards, and are available in every game. If 3-4 people are playing, 12</w:t>
+                      </w:r>
+                      <w:r>
+                        <w:t xml:space="preserve"> </w:t>
+                      </w:r>
+                      <w:r>
+                        <w:t>(</w:t>
+                      </w:r>
+                      <w:r>
+                        <w:t xml:space="preserve">or </w:t>
+                      </w:r>
+                      <w:r>
+                        <w:t>8 if 2 people are playing)</w:t>
+                      </w:r>
+                      <w:r>
+                        <w:t xml:space="preserve"> each of Estate, Duchy, and Province cards are placed face-up in the supply after each player takes 3 estate cards.</w:t>
+                      </w:r>
+                    </w:p>
+                    <w:p/>
+                  </w:txbxContent>
+                </v:textbox>
+                <w10:wrap type="square" anchorx="page"/>
+              </v:shape>
+            </w:pict>
+          </mc:Fallback>
+        </mc:AlternateContent>
+      </w:r>
+      <w:r>
+        <w:rPr>
+          <w:noProof/>
+        </w:rPr>
+        <w:drawing>
+          <wp:inline distT="0" distB="0" distL="0" distR="0" wp14:anchorId="6086F25F" wp14:editId="5807D49F">
+            <wp:extent cx="4333875" cy="2143125"/>
+            <wp:effectExtent l="0" t="0" r="9525" b="9525"/>
+            <wp:docPr id="3" name="Picture 3"/>
+            <wp:cNvGraphicFramePr>
+              <a:graphicFrameLocks xmlns:a="http://schemas.openxmlformats.org/drawingml/2006/main" noChangeAspect="1"/>
+            </wp:cNvGraphicFramePr>
+            <a:graphic xmlns:a="http://schemas.openxmlformats.org/drawingml/2006/main">
+              <a:graphicData uri="http://schemas.openxmlformats.org/drawingml/2006/picture">
+                <pic:pic xmlns:pic="http://schemas.openxmlformats.org/drawingml/2006/picture">
+                  <pic:nvPicPr>
+                    <pic:cNvPr id="1" name=""/>
+                    <pic:cNvPicPr/>
+                  </pic:nvPicPr>
+                  <pic:blipFill>
+                    <a:blip r:embed="rId8"/>
+                    <a:stretch>
+                      <a:fillRect/>
+                    </a:stretch>
+                  </pic:blipFill>
+                  <pic:spPr>
+                    <a:xfrm>
+                      <a:off x="0" y="0"/>
+                      <a:ext cx="4333875" cy="2143125"/>
+                    </a:xfrm>
+                    <a:prstGeom prst="rect">
+                      <a:avLst/>
+                    </a:prstGeom>
+                  </pic:spPr>
+                </pic:pic>
+              </a:graphicData>
+            </a:graphic>
+          </wp:inline>
+        </w:drawing>
+      </w:r>
+    </w:p>
+    <w:p>
       <w:r>
         <w:rPr>
           <w:b/>
-          <w:bCs/>
+          <w:noProof/>
         </w:rPr>
-        <w:t>Each student</w:t>
-      </w:r>
-      <w:r>
-        <w:t> should provide an </w:t>
-      </w:r>
+        <mc:AlternateContent>
+          <mc:Choice Requires="wps">
+            <w:drawing>
+              <wp:anchor distT="45720" distB="45720" distL="114300" distR="114300" simplePos="0" relativeHeight="251665408" behindDoc="0" locked="0" layoutInCell="1" allowOverlap="1" wp14:anchorId="466C1601" wp14:editId="3B950851">
+                <wp:simplePos x="0" y="0"/>
+                <wp:positionH relativeFrom="margin">
+                  <wp:align>right</wp:align>
+                </wp:positionH>
+                <wp:positionV relativeFrom="paragraph">
+                  <wp:posOffset>683260</wp:posOffset>
+                </wp:positionV>
+                <wp:extent cx="4352925" cy="1390650"/>
+                <wp:effectExtent l="0" t="0" r="0" b="0"/>
+                <wp:wrapSquare wrapText="bothSides"/>
+                <wp:docPr id="9" name="Text Box 2"/>
+                <wp:cNvGraphicFramePr>
+                  <a:graphicFrameLocks xmlns:a="http://schemas.openxmlformats.org/drawingml/2006/main"/>
+                </wp:cNvGraphicFramePr>
+                <a:graphic xmlns:a="http://schemas.openxmlformats.org/drawingml/2006/main">
+                  <a:graphicData uri="http://schemas.microsoft.com/office/word/2010/wordprocessingShape">
+                    <wps:wsp>
+                      <wps:cNvSpPr txBox="1">
+                        <a:spLocks noChangeArrowheads="1"/>
+                      </wps:cNvSpPr>
+                      <wps:spPr bwMode="auto">
+                        <a:xfrm>
+                          <a:off x="0" y="0"/>
+                          <a:ext cx="4352925" cy="1390650"/>
+                        </a:xfrm>
+                        <a:prstGeom prst="rect">
+                          <a:avLst/>
+                        </a:prstGeom>
+                        <a:noFill/>
+                        <a:ln>
+                          <a:noFill/>
+                        </a:ln>
+                      </wps:spPr>
+                      <wps:style>
+                        <a:lnRef idx="0">
+                          <a:scrgbClr r="0" g="0" b="0"/>
+                        </a:lnRef>
+                        <a:fillRef idx="0">
+                          <a:scrgbClr r="0" g="0" b="0"/>
+                        </a:fillRef>
+                        <a:effectRef idx="0">
+                          <a:scrgbClr r="0" g="0" b="0"/>
+                        </a:effectRef>
+                        <a:fontRef idx="minor">
+                          <a:schemeClr val="dk1"/>
+                        </a:fontRef>
+                      </wps:style>
+                      <wps:txbx>
+                        <w:txbxContent>
+                          <w:p>
+                            <w:r>
+                              <w:rPr>
+                                <w:b/>
+                              </w:rPr>
+                              <w:t xml:space="preserve">Curse cards </w:t>
+                            </w:r>
+                            <w:r>
+                              <w:t xml:space="preserve">are mostly used with specific action cards like Witch cards. </w:t>
+                            </w:r>
+                            <w:r>
+                              <w:t xml:space="preserve">10 curse cards go in the supply for a </w:t>
+                            </w:r>
+                            <w:proofErr w:type="gramStart"/>
+                            <w:r>
+                              <w:t>2 player</w:t>
+                            </w:r>
+                            <w:proofErr w:type="gramEnd"/>
+                            <w:r>
+                              <w:t xml:space="preserve"> game, 20 cards go in the supply for 3 players, and 30 cards go in the supply for 4 players.</w:t>
+                            </w:r>
+                            <w:r>
+                              <w:t xml:space="preserve"> These have a negative victory point value.</w:t>
+                            </w:r>
+                          </w:p>
+                          <w:p/>
+                        </w:txbxContent>
+                      </wps:txbx>
+                      <wps:bodyPr rot="0" vert="horz" wrap="square" lIns="91440" tIns="45720" rIns="91440" bIns="45720" anchor="t" anchorCtr="0">
+                        <a:noAutofit/>
+                      </wps:bodyPr>
+                    </wps:wsp>
+                  </a:graphicData>
+                </a:graphic>
+                <wp14:sizeRelH relativeFrom="margin">
+                  <wp14:pctWidth>0</wp14:pctWidth>
+                </wp14:sizeRelH>
+                <wp14:sizeRelV relativeFrom="margin">
+                  <wp14:pctHeight>0</wp14:pctHeight>
+                </wp14:sizeRelV>
+              </wp:anchor>
+            </w:drawing>
+          </mc:Choice>
+          <mc:Fallback>
+            <w:pict>
+              <v:shape w14:anchorId="466C1601" id="_x0000_s1028" type="#_x0000_t202" style="position:absolute;margin-left:291.55pt;margin-top:53.8pt;width:342.75pt;height:109.5pt;z-index:251665408;visibility:visible;mso-wrap-style:square;mso-width-percent:0;mso-height-percent:0;mso-wrap-distance-left:9pt;mso-wrap-distance-top:3.6pt;mso-wrap-distance-right:9pt;mso-wrap-distance-bottom:3.6pt;mso-position-horizontal:right;mso-position-horizontal-relative:margin;mso-position-vertical:absolute;mso-position-vertical-relative:text;mso-width-percent:0;mso-height-percent:0;mso-width-relative:margin;mso-height-relative:margin;v-text-anchor:top" o:gfxdata="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" filled="f" stroked="f">
+                <v:textbox>
+                  <w:txbxContent>
+                    <w:p>
+                      <w:r>
+                        <w:rPr>
+                          <w:b/>
+                        </w:rPr>
+                        <w:t xml:space="preserve">Curse cards </w:t>
+                      </w:r>
+                      <w:r>
+                        <w:t xml:space="preserve">are mostly used with specific action cards like Witch cards. </w:t>
+                      </w:r>
+                      <w:r>
+                        <w:t xml:space="preserve">10 curse cards go in the supply for a </w:t>
+                      </w:r>
+                      <w:proofErr w:type="gramStart"/>
+                      <w:r>
+                        <w:t>2 player</w:t>
+                      </w:r>
+                      <w:proofErr w:type="gramEnd"/>
+                      <w:r>
+                        <w:t xml:space="preserve"> game, 20 cards go in the supply for 3 players, and 30 cards go in the supply for 4 players.</w:t>
+                      </w:r>
+                      <w:r>
+                        <w:t xml:space="preserve"> These have a negative victory point value.</w:t>
+                      </w:r>
+                    </w:p>
+                    <w:p/>
+                  </w:txbxContent>
+                </v:textbox>
+                <w10:wrap type="square" anchorx="margin"/>
+              </v:shape>
+            </w:pict>
+          </mc:Fallback>
+        </mc:AlternateContent>
+      </w:r>
+      <w:r>
+        <w:rPr>
+          <w:noProof/>
+        </w:rPr>
+        <w:drawing>
+          <wp:inline distT="0" distB="0" distL="0" distR="0" wp14:anchorId="1DAB07B4" wp14:editId="79FFC235">
+            <wp:extent cx="1285875" cy="2200275"/>
+            <wp:effectExtent l="0" t="0" r="9525" b="9525"/>
+            <wp:docPr id="4" name="Picture 4"/>
+            <wp:cNvGraphicFramePr>
+              <a:graphicFrameLocks xmlns:a="http://schemas.openxmlformats.org/drawingml/2006/main" noChangeAspect="1"/>
+            </wp:cNvGraphicFramePr>
+            <a:graphic xmlns:a="http://schemas.openxmlformats.org/drawingml/2006/main">
+              <a:graphicData uri="http://schemas.openxmlformats.org/drawingml/2006/picture">
+                <pic:pic xmlns:pic="http://schemas.openxmlformats.org/drawingml/2006/picture">
+                  <pic:nvPicPr>
+                    <pic:cNvPr id="1" name=""/>
+                    <pic:cNvPicPr/>
+                  </pic:nvPicPr>
+                  <pic:blipFill>
+                    <a:blip r:embed="rId9"/>
+                    <a:stretch>
+                      <a:fillRect/>
+                    </a:stretch>
+                  </pic:blipFill>
+                  <pic:spPr>
+                    <a:xfrm>
+                      <a:off x="0" y="0"/>
+                      <a:ext cx="1285875" cy="2200275"/>
+                    </a:xfrm>
+                    <a:prstGeom prst="rect">
+                      <a:avLst/>
+                    </a:prstGeom>
+                  </pic:spPr>
+                </pic:pic>
+              </a:graphicData>
+            </a:graphic>
+          </wp:inline>
+        </w:drawing>
+      </w:r>
+    </w:p>
+    <w:p>
       <w:r>
         <w:rPr>
           <w:b/>
-          <w:bCs/>
+          <w:noProof/>
         </w:rPr>
-        <w:t>itemized list</w:t>
-      </w:r>
-      <w:r>
-        <w:t> of his or her contributions to components of the report, such as: </w:t>
-      </w:r>
-      <w:r>
-        <w:br/>
-        <w:t>  . requirements specification (use cases and non-functional requirements), </w:t>
-      </w:r>
-      <w:r>
-        <w:br/>
-        <w:t>  . domain modeling (whole system or list the specific modules), </w:t>
-      </w:r>
-      <w:r>
-        <w:br/>
-        <w:t>  . software design (whole system or list the specific modules), </w:t>
-      </w:r>
-      <w:r>
-        <w:br/>
-        <w:t>  . report preparation (whole report or list the specific sections/diagrams), </w:t>
-      </w:r>
-      <w:r>
-        <w:br/>
-        <w:t>  . Other: any other relevant contribution. </w:t>
-      </w:r>
-      <w:r>
-        <w:br/>
-        <w:t>If several students contributed to a particular component, </w:t>
-      </w:r>
+        <w:lastRenderedPageBreak/>
+        <mc:AlternateContent>
+          <mc:Choice Requires="wps">
+            <w:drawing>
+              <wp:anchor distT="45720" distB="45720" distL="114300" distR="114300" simplePos="0" relativeHeight="251667456" behindDoc="0" locked="0" layoutInCell="1" allowOverlap="1" wp14:anchorId="6A9EE697" wp14:editId="6D011FFF">
+                <wp:simplePos x="0" y="0"/>
+                <wp:positionH relativeFrom="margin">
+                  <wp:align>right</wp:align>
+                </wp:positionH>
+                <wp:positionV relativeFrom="paragraph">
+                  <wp:posOffset>8890</wp:posOffset>
+                </wp:positionV>
+                <wp:extent cx="4371975" cy="2066925"/>
+                <wp:effectExtent l="0" t="0" r="0" b="9525"/>
+                <wp:wrapSquare wrapText="bothSides"/>
+                <wp:docPr id="10" name="Text Box 2"/>
+                <wp:cNvGraphicFramePr>
+                  <a:graphicFrameLocks xmlns:a="http://schemas.openxmlformats.org/drawingml/2006/main"/>
+                </wp:cNvGraphicFramePr>
+                <a:graphic xmlns:a="http://schemas.openxmlformats.org/drawingml/2006/main">
+                  <a:graphicData uri="http://schemas.microsoft.com/office/word/2010/wordprocessingShape">
+                    <wps:wsp>
+                      <wps:cNvSpPr txBox="1">
+                        <a:spLocks noChangeArrowheads="1"/>
+                      </wps:cNvSpPr>
+                      <wps:spPr bwMode="auto">
+                        <a:xfrm>
+                          <a:off x="0" y="0"/>
+                          <a:ext cx="4371975" cy="2066925"/>
+                        </a:xfrm>
+                        <a:prstGeom prst="rect">
+                          <a:avLst/>
+                        </a:prstGeom>
+                        <a:noFill/>
+                        <a:ln>
+                          <a:noFill/>
+                        </a:ln>
+                      </wps:spPr>
+                      <wps:style>
+                        <a:lnRef idx="0">
+                          <a:scrgbClr r="0" g="0" b="0"/>
+                        </a:lnRef>
+                        <a:fillRef idx="0">
+                          <a:scrgbClr r="0" g="0" b="0"/>
+                        </a:fillRef>
+                        <a:effectRef idx="0">
+                          <a:scrgbClr r="0" g="0" b="0"/>
+                        </a:effectRef>
+                        <a:fontRef idx="minor">
+                          <a:schemeClr val="dk1"/>
+                        </a:fontRef>
+                      </wps:style>
+                      <wps:txbx>
+                        <w:txbxContent>
+                          <w:p>
+                            <w:r>
+                              <w:t xml:space="preserve">The </w:t>
+                            </w:r>
+                            <w:r>
+                              <w:rPr>
+                                <w:b/>
+                              </w:rPr>
+                              <w:t xml:space="preserve">trash pile card </w:t>
+                            </w:r>
+                            <w:r>
+                              <w:t>is a place where players put cards</w:t>
+                            </w:r>
+                            <w:r>
+                              <w:t xml:space="preserve"> that were trashed in the game.</w:t>
+                            </w:r>
+                            <w:r>
+                              <w:t xml:space="preserve"> </w:t>
+                            </w:r>
+                          </w:p>
+                          <w:p/>
+                        </w:txbxContent>
+                      </wps:txbx>
+                      <wps:bodyPr rot="0" vert="horz" wrap="square" lIns="91440" tIns="45720" rIns="91440" bIns="45720" anchor="t" anchorCtr="0">
+                        <a:noAutofit/>
+                      </wps:bodyPr>
+                    </wps:wsp>
+                  </a:graphicData>
+                </a:graphic>
+                <wp14:sizeRelH relativeFrom="margin">
+                  <wp14:pctWidth>0</wp14:pctWidth>
+                </wp14:sizeRelH>
+                <wp14:sizeRelV relativeFrom="margin">
+                  <wp14:pctHeight>0</wp14:pctHeight>
+                </wp14:sizeRelV>
+              </wp:anchor>
+            </w:drawing>
+          </mc:Choice>
+          <mc:Fallback>
+            <w:pict>
+              <v:shape w14:anchorId="6A9EE697" id="_x0000_s1029" type="#_x0000_t202" style="position:absolute;margin-left:293.05pt;margin-top:.7pt;width:344.25pt;height:162.75pt;z-index:251667456;visibility:visible;mso-wrap-style:square;mso-width-percent:0;mso-height-percent:0;mso-wrap-distance-left:9pt;mso-wrap-distance-top:3.6pt;mso-wrap-distance-right:9pt;mso-wrap-distance-bottom:3.6pt;mso-position-horizontal:right;mso-position-horizontal-relative:margin;mso-position-vertical:absolute;mso-position-vertical-relative:text;mso-width-percent:0;mso-height-percent:0;mso-width-relative:margin;mso-height-relative:margin;v-text-anchor:top" o:gfxdata="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" filled="f" stroked="f">
+                <v:textbox>
+                  <w:txbxContent>
+                    <w:p>
+                      <w:r>
+                        <w:t xml:space="preserve">The </w:t>
+                      </w:r>
+                      <w:r>
+                        <w:rPr>
+                          <w:b/>
+                        </w:rPr>
+                        <w:t xml:space="preserve">trash pile card </w:t>
+                      </w:r>
+                      <w:r>
+                        <w:t>is a place where players put cards</w:t>
+                      </w:r>
+                      <w:r>
+                        <w:t xml:space="preserve"> that were trashed in the game.</w:t>
+                      </w:r>
+                      <w:r>
+                        <w:t xml:space="preserve"> </w:t>
+                      </w:r>
+                    </w:p>
+                    <w:p/>
+                  </w:txbxContent>
+                </v:textbox>
+                <w10:wrap type="square" anchorx="margin"/>
+              </v:shape>
+            </w:pict>
+          </mc:Fallback>
+        </mc:AlternateContent>
+      </w:r>
+      <w:r>
+        <w:rPr>
+          <w:noProof/>
+        </w:rPr>
+        <w:drawing>
+          <wp:inline distT="0" distB="0" distL="0" distR="0" wp14:anchorId="00B0337E" wp14:editId="42375DF2">
+            <wp:extent cx="1285875" cy="2171700"/>
+            <wp:effectExtent l="0" t="0" r="9525" b="0"/>
+            <wp:docPr id="5" name="Picture 5"/>
+            <wp:cNvGraphicFramePr>
+              <a:graphicFrameLocks xmlns:a="http://schemas.openxmlformats.org/drawingml/2006/main" noChangeAspect="1"/>
+            </wp:cNvGraphicFramePr>
+            <a:graphic xmlns:a="http://schemas.openxmlformats.org/drawingml/2006/main">
+              <a:graphicData uri="http://schemas.openxmlformats.org/drawingml/2006/picture">
+                <pic:pic xmlns:pic="http://schemas.openxmlformats.org/drawingml/2006/picture">
+                  <pic:nvPicPr>
+                    <pic:cNvPr id="1" name=""/>
+                    <pic:cNvPicPr/>
+                  </pic:nvPicPr>
+                  <pic:blipFill>
+                    <a:blip r:embed="rId10"/>
+                    <a:stretch>
+                      <a:fillRect/>
+                    </a:stretch>
+                  </pic:blipFill>
+                  <pic:spPr>
+                    <a:xfrm>
+                      <a:off x="0" y="0"/>
+                      <a:ext cx="1285875" cy="2171700"/>
+                    </a:xfrm>
+                    <a:prstGeom prst="rect">
+                      <a:avLst/>
+                    </a:prstGeom>
+                  </pic:spPr>
+                </pic:pic>
+              </a:graphicData>
+            </a:graphic>
+          </wp:inline>
+        </w:drawing>
+      </w:r>
+    </w:p>
+    <w:p>
+      <w:r>
+        <w:rPr>
+          <w:noProof/>
+        </w:rPr>
+        <mc:AlternateContent>
+          <mc:Choice Requires="wps">
+            <w:drawing>
+              <wp:anchor distT="45720" distB="45720" distL="114300" distR="114300" simplePos="0" relativeHeight="251669504" behindDoc="0" locked="0" layoutInCell="1" allowOverlap="1" wp14:anchorId="2EE34E2F" wp14:editId="613B2AF4">
+                <wp:simplePos x="0" y="0"/>
+                <wp:positionH relativeFrom="margin">
+                  <wp:align>right</wp:align>
+                </wp:positionH>
+                <wp:positionV relativeFrom="paragraph">
+                  <wp:posOffset>1836420</wp:posOffset>
+                </wp:positionV>
+                <wp:extent cx="2215515" cy="1724025"/>
+                <wp:effectExtent l="0" t="0" r="0" b="9525"/>
+                <wp:wrapSquare wrapText="bothSides"/>
+                <wp:docPr id="11" name="Text Box 2"/>
+                <wp:cNvGraphicFramePr>
+                  <a:graphicFrameLocks xmlns:a="http://schemas.openxmlformats.org/drawingml/2006/main"/>
+                </wp:cNvGraphicFramePr>
+                <a:graphic xmlns:a="http://schemas.openxmlformats.org/drawingml/2006/main">
+                  <a:graphicData uri="http://schemas.microsoft.com/office/word/2010/wordprocessingShape">
+                    <wps:wsp>
+                      <wps:cNvSpPr txBox="1">
+                        <a:spLocks noChangeArrowheads="1"/>
+                      </wps:cNvSpPr>
+                      <wps:spPr bwMode="auto">
+                        <a:xfrm>
+                          <a:off x="0" y="0"/>
+                          <a:ext cx="2215515" cy="1724025"/>
+                        </a:xfrm>
+                        <a:prstGeom prst="rect">
+                          <a:avLst/>
+                        </a:prstGeom>
+                        <a:noFill/>
+                        <a:ln>
+                          <a:noFill/>
+                        </a:ln>
+                      </wps:spPr>
+                      <wps:style>
+                        <a:lnRef idx="0">
+                          <a:scrgbClr r="0" g="0" b="0"/>
+                        </a:lnRef>
+                        <a:fillRef idx="0">
+                          <a:scrgbClr r="0" g="0" b="0"/>
+                        </a:fillRef>
+                        <a:effectRef idx="0">
+                          <a:scrgbClr r="0" g="0" b="0"/>
+                        </a:effectRef>
+                        <a:fontRef idx="minor">
+                          <a:schemeClr val="dk1"/>
+                        </a:fontRef>
+                      </wps:style>
+                      <wps:txbx>
+                        <w:txbxContent>
+                          <w:p>
+                            <w:r>
+                              <w:t xml:space="preserve">Most Kingdom cards are </w:t>
+                            </w:r>
+                            <w:r>
+                              <w:rPr>
+                                <w:b/>
+                              </w:rPr>
+                              <w:t xml:space="preserve">action cards </w:t>
+                            </w:r>
+                            <w:r>
+                              <w:t xml:space="preserve">which </w:t>
+                            </w:r>
+                            <w:r>
+                              <w:t>have</w:t>
+                            </w:r>
+                            <w:r>
+                              <w:t xml:space="preserve"> effects like generating coins, when a player is in their action phase.</w:t>
+                            </w:r>
+                          </w:p>
+                        </w:txbxContent>
+                      </wps:txbx>
+                      <wps:bodyPr rot="0" vert="horz" wrap="square" lIns="91440" tIns="45720" rIns="91440" bIns="45720" anchor="t" anchorCtr="0">
+                        <a:noAutofit/>
+                      </wps:bodyPr>
+                    </wps:wsp>
+                  </a:graphicData>
+                </a:graphic>
+                <wp14:sizeRelH relativeFrom="margin">
+                  <wp14:pctWidth>0</wp14:pctWidth>
+                </wp14:sizeRelH>
+                <wp14:sizeRelV relativeFrom="margin">
+                  <wp14:pctHeight>0</wp14:pctHeight>
+                </wp14:sizeRelV>
+              </wp:anchor>
+            </w:drawing>
+          </mc:Choice>
+          <mc:Fallback>
+            <w:pict>
+              <v:shape w14:anchorId="2EE34E2F" id="_x0000_s1030" type="#_x0000_t202" style="position:absolute;margin-left:123.25pt;margin-top:144.6pt;width:174.45pt;height:135.75pt;z-index:251669504;visibility:visible;mso-wrap-style:square;mso-width-percent:0;mso-height-percent:0;mso-wrap-distance-left:9pt;mso-wrap-distance-top:3.6pt;mso-wrap-distance-right:9pt;mso-wrap-distance-bottom:3.6pt;mso-position-horizontal:right;mso-position-horizontal-relative:margin;mso-position-vertical:absolute;mso-position-vertical-relative:text;mso-width-percent:0;mso-height-percent:0;mso-width-relative:margin;mso-height-relative:margin;v-text-anchor:top" o:gfxdata="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" filled="f" stroked="f">
+                <v:textbox>
+                  <w:txbxContent>
+                    <w:p>
+                      <w:r>
+                        <w:t xml:space="preserve">Most Kingdom cards are </w:t>
+                      </w:r>
+                      <w:r>
+                        <w:rPr>
+                          <w:b/>
+                        </w:rPr>
+                        <w:t xml:space="preserve">action cards </w:t>
+                      </w:r>
+                      <w:r>
+                        <w:t xml:space="preserve">which </w:t>
+                      </w:r>
+                      <w:r>
+                        <w:t>have</w:t>
+                      </w:r>
+                      <w:r>
+                        <w:t xml:space="preserve"> effects like generating coins, when a player is in their action phase.</w:t>
+                      </w:r>
+                    </w:p>
+                  </w:txbxContent>
+                </v:textbox>
+                <w10:wrap type="square" anchorx="margin"/>
+              </v:shape>
+            </w:pict>
+          </mc:Fallback>
+        </mc:AlternateContent>
+      </w:r>
+      <w:r>
+        <w:rPr>
+          <w:noProof/>
+        </w:rPr>
+        <mc:AlternateContent>
+          <mc:Choice Requires="wps">
+            <w:drawing>
+              <wp:anchor distT="45720" distB="45720" distL="114300" distR="114300" simplePos="0" relativeHeight="251659264" behindDoc="0" locked="0" layoutInCell="1" allowOverlap="1">
+                <wp:simplePos x="0" y="0"/>
+                <wp:positionH relativeFrom="margin">
+                  <wp:align>right</wp:align>
+                </wp:positionH>
+                <wp:positionV relativeFrom="paragraph">
+                  <wp:posOffset>9525</wp:posOffset>
+                </wp:positionV>
+                <wp:extent cx="2215515" cy="1724025"/>
+                <wp:effectExtent l="0" t="0" r="0" b="9525"/>
+                <wp:wrapSquare wrapText="bothSides"/>
+                <wp:docPr id="217" name="Text Box 2"/>
+                <wp:cNvGraphicFramePr>
+                  <a:graphicFrameLocks xmlns:a="http://schemas.openxmlformats.org/drawingml/2006/main"/>
+                </wp:cNvGraphicFramePr>
+                <a:graphic xmlns:a="http://schemas.openxmlformats.org/drawingml/2006/main">
+                  <a:graphicData uri="http://schemas.microsoft.com/office/word/2010/wordprocessingShape">
+                    <wps:wsp>
+                      <wps:cNvSpPr txBox="1">
+                        <a:spLocks noChangeArrowheads="1"/>
+                      </wps:cNvSpPr>
+                      <wps:spPr bwMode="auto">
+                        <a:xfrm>
+                          <a:off x="0" y="0"/>
+                          <a:ext cx="2215515" cy="1724025"/>
+                        </a:xfrm>
+                        <a:prstGeom prst="rect">
+                          <a:avLst/>
+                        </a:prstGeom>
+                        <a:noFill/>
+                        <a:ln>
+                          <a:noFill/>
+                        </a:ln>
+                      </wps:spPr>
+                      <wps:style>
+                        <a:lnRef idx="0">
+                          <a:scrgbClr r="0" g="0" b="0"/>
+                        </a:lnRef>
+                        <a:fillRef idx="0">
+                          <a:scrgbClr r="0" g="0" b="0"/>
+                        </a:fillRef>
+                        <a:effectRef idx="0">
+                          <a:scrgbClr r="0" g="0" b="0"/>
+                        </a:effectRef>
+                        <a:fontRef idx="minor">
+                          <a:schemeClr val="dk1"/>
+                        </a:fontRef>
+                      </wps:style>
+                      <wps:txbx>
+                        <w:txbxContent>
+                          <w:p>
+                            <w:r>
+                              <w:t>10</w:t>
+                            </w:r>
+                            <w:r>
+                              <w:rPr>
+                                <w:b/>
+                              </w:rPr>
+                              <w:t xml:space="preserve"> </w:t>
+                            </w:r>
+                            <w:r>
+                              <w:rPr>
+                                <w:b/>
+                              </w:rPr>
+                              <w:t xml:space="preserve">Kingdom cards </w:t>
+                            </w:r>
+                            <w:r>
+                              <w:t>are selected by the players at the beginning of the game. 10 of each of the selected cards are placed face-up in piles on the table.</w:t>
+                            </w:r>
+                          </w:p>
+                        </w:txbxContent>
+                      </wps:txbx>
+                      <wps:bodyPr rot="0" vert="horz" wrap="square" lIns="91440" tIns="45720" rIns="91440" bIns="45720" anchor="t" anchorCtr="0">
+                        <a:noAutofit/>
+                      </wps:bodyPr>
+                    </wps:wsp>
+                  </a:graphicData>
+                </a:graphic>
+                <wp14:sizeRelH relativeFrom="margin">
+                  <wp14:pctWidth>0</wp14:pctWidth>
+                </wp14:sizeRelH>
+                <wp14:sizeRelV relativeFrom="margin">
+                  <wp14:pctHeight>0</wp14:pctHeight>
+                </wp14:sizeRelV>
+              </wp:anchor>
+            </w:drawing>
+          </mc:Choice>
+          <mc:Fallback>
+            <w:pict>
+              <v:shape id="_x0000_s1031" type="#_x0000_t202" style="position:absolute;margin-left:123.25pt;margin-top:.75pt;width:174.45pt;height:135.75pt;z-index:251659264;visibility:visible;mso-wrap-style:square;mso-width-percent:0;mso-height-percent:0;mso-wrap-distance-left:9pt;mso-wrap-distance-top:3.6pt;mso-wrap-distance-right:9pt;mso-wrap-distance-bottom:3.6pt;mso-position-horizontal:right;mso-position-horizontal-relative:margin;mso-position-vertical:absolute;mso-position-vertical-relative:text;mso-width-percent:0;mso-height-percent:0;mso-width-relative:margin;mso-height-relative:margin;v-text-anchor:top" o:gfxdata="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" filled="f" stroked="f">
+                <v:textbox>
+                  <w:txbxContent>
+                    <w:p>
+                      <w:r>
+                        <w:t>10</w:t>
+                      </w:r>
+                      <w:r>
+                        <w:rPr>
+                          <w:b/>
+                        </w:rPr>
+                        <w:t xml:space="preserve"> </w:t>
+                      </w:r>
+                      <w:r>
+                        <w:rPr>
+                          <w:b/>
+                        </w:rPr>
+                        <w:t xml:space="preserve">Kingdom cards </w:t>
+                      </w:r>
+                      <w:r>
+                        <w:t>are selected by the players at the beginning of the game. 10 of each of the selected cards are placed face-up in piles on the table.</w:t>
+                      </w:r>
+                    </w:p>
+                  </w:txbxContent>
+                </v:textbox>
+                <w10:wrap type="square" anchorx="margin"/>
+              </v:shape>
+            </w:pict>
+          </mc:Fallback>
+        </mc:AlternateContent>
+      </w:r>
+      <w:r>
+        <w:rPr>
+          <w:noProof/>
+        </w:rPr>
+        <w:drawing>
+          <wp:inline distT="0" distB="0" distL="0" distR="0" wp14:anchorId="7962895E" wp14:editId="3B259B22">
+            <wp:extent cx="3552825" cy="5641826"/>
+            <wp:effectExtent l="0" t="0" r="0" b="0"/>
+            <wp:docPr id="6" name="Picture 6"/>
+            <wp:cNvGraphicFramePr>
+              <a:graphicFrameLocks xmlns:a="http://schemas.openxmlformats.org/drawingml/2006/main" noChangeAspect="1"/>
+            </wp:cNvGraphicFramePr>
+            <a:graphic xmlns:a="http://schemas.openxmlformats.org/drawingml/2006/main">
+              <a:graphicData uri="http://schemas.openxmlformats.org/drawingml/2006/picture">
+                <pic:pic xmlns:pic="http://schemas.openxmlformats.org/drawingml/2006/picture">
+                  <pic:nvPicPr>
+                    <pic:cNvPr id="1" name=""/>
+                    <pic:cNvPicPr/>
+                  </pic:nvPicPr>
+                  <pic:blipFill>
+                    <a:blip r:embed="rId11"/>
+                    <a:stretch>
+                      <a:fillRect/>
+                    </a:stretch>
+                  </pic:blipFill>
+                  <pic:spPr>
+                    <a:xfrm>
+                      <a:off x="0" y="0"/>
+                      <a:ext cx="3594192" cy="5707516"/>
+                    </a:xfrm>
+                    <a:prstGeom prst="rect">
+                      <a:avLst/>
+                    </a:prstGeom>
+                  </pic:spPr>
+                </pic:pic>
+              </a:graphicData>
+            </a:graphic>
+          </wp:inline>
+        </w:drawing>
+      </w:r>
+    </w:p>
+    <w:p/>
+    <w:p>
       <w:r>
         <w:rPr>
           <w:b/>
-          <w:bCs/>
-        </w:rPr>
-        <w:t>quantify, as a percentage,</w:t>
-      </w:r>
-      <w:r>
-        <w:t> each student’s contribution this component. </w:t>
-      </w:r>
-      <w:r>
-        <w:br/>
-        <w:t>If you find it unnecessary and tedious to quantify details of your work, and if all team members agree that everyone genuinely contributed to the success of their project, it is acceptable that you just write “</w:t>
-      </w:r>
-      <w:r>
-        <w:rPr>
-          <w:rStyle w:val="Emphasis"/>
-          <w:color w:val="000000"/>
-          <w:sz w:val="27"/>
-          <w:szCs w:val="27"/>
-        </w:rPr>
-        <w:t>All team members contributed equally</w:t>
-      </w:r>
-      <w:r>
-        <w:t>” instead of a detailed breakdown.</w:t>
-      </w:r>
-    </w:p>
-    <w:p>
-      <w:pPr>
-        <w:pStyle w:val="Heading1"/>
-        <w:rPr>
-          <w:rFonts w:eastAsia="Times New Roman"/>
-        </w:rPr>
-      </w:pPr>
-      <w:r>
-        <w:rPr>
-          <w:rFonts w:eastAsia="Times New Roman"/>
-        </w:rPr>
-        <w:t>Contributions:</w:t>
-      </w:r>
-    </w:p>
-    <w:p>
-      <w:pPr>
-        <w:pStyle w:val="Heading3"/>
-        <w:ind w:left="720"/>
-      </w:pPr>
-      <w:r>
-        <w:t xml:space="preserve">Mathew Griffin: </w:t>
-      </w:r>
-    </w:p>
-    <w:p>
-      <w:pPr>
-        <w:ind w:left="720"/>
-      </w:pPr>
-      <w:r>
-        <w:t>To be determined.</w:t>
-      </w:r>
-    </w:p>
-    <w:p>
-      <w:pPr>
-        <w:pStyle w:val="Heading3"/>
-        <w:ind w:left="720"/>
-      </w:pPr>
-      <w:r>
-        <w:t>Carlos Perez:</w:t>
-      </w:r>
-    </w:p>
-    <w:p>
-      <w:pPr>
-        <w:ind w:left="720"/>
-      </w:pPr>
-      <w:r>
-        <w:t>To be determined.</w:t>
-      </w:r>
-    </w:p>
-    <w:p>
-      <w:pPr>
-        <w:pStyle w:val="Heading3"/>
-        <w:ind w:left="720"/>
-      </w:pPr>
-      <w:r>
-        <w:t>Brent Parker:</w:t>
-      </w:r>
-    </w:p>
-    <w:p>
-      <w:pPr>
-        <w:ind w:left="720"/>
-      </w:pPr>
-      <w:r>
-        <w:t>To be determined.</w:t>
-      </w:r>
-    </w:p>
-    <w:p>
-      <w:pPr>
-        <w:spacing w:before="100" w:beforeAutospacing="1" w:after="100" w:afterAutospacing="1" w:line="240" w:lineRule="auto"/>
-        <w:rPr>
-          <w:rFonts w:ascii="Times New Roman" w:eastAsia="Times New Roman" w:hAnsi="Times New Roman" w:cs="Times New Roman"/>
-          <w:color w:val="000000"/>
-          <w:sz w:val="27"/>
-          <w:szCs w:val="27"/>
-        </w:rPr>
-      </w:pPr>
-    </w:p>
-    <w:p>
-      <w:pPr>
-        <w:spacing w:before="100" w:beforeAutospacing="1" w:after="100" w:afterAutospacing="1" w:line="240" w:lineRule="auto"/>
-        <w:rPr>
-          <w:rFonts w:ascii="Times New Roman" w:eastAsia="Times New Roman" w:hAnsi="Times New Roman" w:cs="Times New Roman"/>
-          <w:color w:val="000000"/>
-          <w:sz w:val="27"/>
-          <w:szCs w:val="27"/>
-        </w:rPr>
-      </w:pPr>
-    </w:p>
-    <w:p>
-      <w:pPr>
-        <w:spacing w:before="100" w:beforeAutospacing="1" w:after="100" w:afterAutospacing="1" w:line="240" w:lineRule="auto"/>
-        <w:rPr>
-          <w:rFonts w:ascii="Times New Roman" w:eastAsia="Times New Roman" w:hAnsi="Times New Roman" w:cs="Times New Roman"/>
-          <w:color w:val="000000"/>
-          <w:sz w:val="27"/>
-          <w:szCs w:val="27"/>
-        </w:rPr>
-      </w:pPr>
-    </w:p>
-    <w:p>
-      <w:pPr>
-        <w:spacing w:before="100" w:beforeAutospacing="1" w:after="100" w:afterAutospacing="1" w:line="240" w:lineRule="auto"/>
-        <w:rPr>
-          <w:rFonts w:ascii="Times New Roman" w:eastAsia="Times New Roman" w:hAnsi="Times New Roman" w:cs="Times New Roman"/>
-          <w:color w:val="000000"/>
-          <w:sz w:val="27"/>
-          <w:szCs w:val="27"/>
-        </w:rPr>
-      </w:pPr>
-    </w:p>
-    <w:p>
-      <w:pPr>
-        <w:spacing w:before="100" w:beforeAutospacing="1" w:after="100" w:afterAutospacing="1" w:line="240" w:lineRule="auto"/>
-        <w:rPr>
-          <w:rFonts w:ascii="Times New Roman" w:eastAsia="Times New Roman" w:hAnsi="Times New Roman" w:cs="Times New Roman"/>
-          <w:color w:val="000000"/>
-          <w:sz w:val="27"/>
-          <w:szCs w:val="27"/>
-        </w:rPr>
-      </w:pPr>
-    </w:p>
-    <w:p>
-      <w:pPr>
-        <w:spacing w:before="100" w:beforeAutospacing="1" w:after="100" w:afterAutospacing="1" w:line="240" w:lineRule="auto"/>
-        <w:rPr>
-          <w:rFonts w:ascii="Times New Roman" w:eastAsia="Times New Roman" w:hAnsi="Times New Roman" w:cs="Times New Roman"/>
-          <w:color w:val="000000"/>
-          <w:sz w:val="27"/>
-          <w:szCs w:val="27"/>
-        </w:rPr>
-      </w:pPr>
-    </w:p>
-    <w:p>
-      <w:pPr>
-        <w:spacing w:before="100" w:beforeAutospacing="1" w:after="100" w:afterAutospacing="1" w:line="240" w:lineRule="auto"/>
-        <w:rPr>
-          <w:rFonts w:ascii="Times New Roman" w:eastAsia="Times New Roman" w:hAnsi="Times New Roman" w:cs="Times New Roman"/>
-          <w:color w:val="000000"/>
-          <w:sz w:val="27"/>
-          <w:szCs w:val="27"/>
-        </w:rPr>
-      </w:pPr>
-    </w:p>
-    <w:p>
-      <w:pPr>
-        <w:spacing w:before="100" w:beforeAutospacing="1" w:after="100" w:afterAutospacing="1" w:line="240" w:lineRule="auto"/>
-        <w:rPr>
-          <w:rFonts w:ascii="Times New Roman" w:eastAsia="Times New Roman" w:hAnsi="Times New Roman" w:cs="Times New Roman"/>
-          <w:color w:val="000000"/>
-          <w:sz w:val="27"/>
-          <w:szCs w:val="27"/>
-        </w:rPr>
-      </w:pPr>
-    </w:p>
-    <w:p>
-      <w:pPr>
-        <w:spacing w:before="100" w:beforeAutospacing="1" w:after="100" w:afterAutospacing="1" w:line="240" w:lineRule="auto"/>
-        <w:rPr>
-          <w:rFonts w:ascii="Times New Roman" w:eastAsia="Times New Roman" w:hAnsi="Times New Roman" w:cs="Times New Roman"/>
-          <w:color w:val="000000"/>
-          <w:sz w:val="27"/>
-          <w:szCs w:val="27"/>
-        </w:rPr>
-      </w:pPr>
-    </w:p>
-    <w:p>
-      <w:pPr>
-        <w:spacing w:before="100" w:beforeAutospacing="1" w:after="100" w:afterAutospacing="1" w:line="240" w:lineRule="auto"/>
-        <w:rPr>
-          <w:rFonts w:ascii="Times New Roman" w:eastAsia="Times New Roman" w:hAnsi="Times New Roman" w:cs="Times New Roman"/>
-          <w:color w:val="000000"/>
-          <w:sz w:val="27"/>
-          <w:szCs w:val="27"/>
-        </w:rPr>
-      </w:pPr>
-    </w:p>
-    <w:p>
-      <w:pPr>
-        <w:numPr>
-          <w:ilvl w:val="0"/>
-          <w:numId w:val="1"/>
-        </w:numPr>
-        <w:spacing w:before="100" w:beforeAutospacing="1" w:after="100" w:afterAutospacing="1" w:line="240" w:lineRule="auto"/>
-        <w:rPr>
-          <w:rFonts w:ascii="Times New Roman" w:eastAsia="Times New Roman" w:hAnsi="Times New Roman" w:cs="Times New Roman"/>
-          <w:color w:val="000000"/>
-          <w:sz w:val="27"/>
-          <w:szCs w:val="27"/>
-        </w:rPr>
-      </w:pPr>
-      <w:r>
-        <w:rPr>
-          <w:rFonts w:ascii="Times New Roman" w:eastAsia="Times New Roman" w:hAnsi="Times New Roman" w:cs="Times New Roman"/>
-          <w:color w:val="000000"/>
-          <w:sz w:val="27"/>
-          <w:szCs w:val="27"/>
         </w:rPr>
         <w:lastRenderedPageBreak/>
-        <w:t>Customer Statement of Requirements (CSR)</w:t>
-      </w:r>
-    </w:p>
-    <w:p>
-      <w:pPr>
-        <w:numPr>
-          <w:ilvl w:val="1"/>
-          <w:numId w:val="1"/>
-        </w:numPr>
-        <w:spacing w:before="100" w:beforeAutospacing="1" w:after="100" w:afterAutospacing="1" w:line="240" w:lineRule="auto"/>
-        <w:rPr>
-          <w:rFonts w:ascii="Times New Roman" w:eastAsia="Times New Roman" w:hAnsi="Times New Roman" w:cs="Times New Roman"/>
-          <w:color w:val="000000"/>
-          <w:sz w:val="27"/>
-          <w:szCs w:val="27"/>
-        </w:rPr>
-      </w:pPr>
-      <w:r>
-        <w:rPr>
-          <w:rFonts w:ascii="Times New Roman" w:eastAsia="Times New Roman" w:hAnsi="Times New Roman" w:cs="Times New Roman"/>
-          <w:color w:val="000000"/>
-          <w:sz w:val="27"/>
-          <w:szCs w:val="27"/>
-        </w:rPr>
-        <w:t>Problem Statement</w:t>
-      </w:r>
-      <w:r>
-        <w:rPr>
-          <w:rFonts w:ascii="Times New Roman" w:eastAsia="Times New Roman" w:hAnsi="Times New Roman" w:cs="Times New Roman"/>
-          <w:color w:val="000000"/>
-          <w:sz w:val="27"/>
-          <w:szCs w:val="27"/>
-        </w:rPr>
-        <w:br/>
-      </w:r>
-      <w:r>
-        <w:rPr>
-          <w:rFonts w:ascii="Times New Roman" w:eastAsia="Times New Roman" w:hAnsi="Times New Roman" w:cs="Times New Roman"/>
-          <w:color w:val="000000"/>
-          <w:sz w:val="20"/>
-          <w:szCs w:val="20"/>
-        </w:rPr>
-        <w:t>A minimum 3-page high-level narrative about your project. The narrative should </w:t>
-      </w:r>
-      <w:r>
-        <w:rPr>
-          <w:rFonts w:ascii="Times New Roman" w:eastAsia="Times New Roman" w:hAnsi="Times New Roman" w:cs="Times New Roman"/>
-          <w:i/>
-          <w:iCs/>
-          <w:color w:val="000000"/>
-          <w:sz w:val="20"/>
-          <w:szCs w:val="20"/>
-        </w:rPr>
-        <w:t>not</w:t>
-      </w:r>
-      <w:r>
-        <w:rPr>
-          <w:rFonts w:ascii="Times New Roman" w:eastAsia="Times New Roman" w:hAnsi="Times New Roman" w:cs="Times New Roman"/>
-          <w:color w:val="000000"/>
-          <w:sz w:val="20"/>
-          <w:szCs w:val="20"/>
-        </w:rPr>
-        <w:t> be written from the developer’s perspective, describing the features of the planned system.</w:t>
-      </w:r>
-      <w:r>
-        <w:rPr>
-          <w:rFonts w:ascii="Times New Roman" w:eastAsia="Times New Roman" w:hAnsi="Times New Roman" w:cs="Times New Roman"/>
-          <w:color w:val="000000"/>
-          <w:sz w:val="20"/>
-          <w:szCs w:val="20"/>
-        </w:rPr>
-        <w:br/>
-        <w:t>Rather, put yourself into a customer’s role, and write your CSR as if your imagined customer would write it! —Describe the problem that your customer is facing and his or her suggestions about how a software system could help.</w:t>
-      </w:r>
-      <w:r>
-        <w:rPr>
-          <w:rFonts w:ascii="Times New Roman" w:eastAsia="Times New Roman" w:hAnsi="Times New Roman" w:cs="Times New Roman"/>
-          <w:color w:val="000000"/>
-          <w:sz w:val="20"/>
-          <w:szCs w:val="20"/>
-        </w:rPr>
-        <w:br/>
-        <w:t>Your CSR should be based on your </w:t>
-      </w:r>
-      <w:hyperlink r:id="rId7" w:history="1">
-        <w:r>
-          <w:rPr>
-            <w:rFonts w:ascii="Times New Roman" w:eastAsia="Times New Roman" w:hAnsi="Times New Roman" w:cs="Times New Roman"/>
-            <w:color w:val="0000FF"/>
-            <w:sz w:val="20"/>
-            <w:szCs w:val="20"/>
-            <w:u w:val="single"/>
-          </w:rPr>
-          <w:t>project proposal</w:t>
-        </w:r>
-      </w:hyperlink>
-      <w:r>
-        <w:rPr>
-          <w:rFonts w:ascii="Times New Roman" w:eastAsia="Times New Roman" w:hAnsi="Times New Roman" w:cs="Times New Roman"/>
-          <w:color w:val="000000"/>
-          <w:sz w:val="20"/>
-          <w:szCs w:val="20"/>
-        </w:rPr>
-        <w:t>, revised and improved as necessary. </w:t>
-      </w:r>
-      <w:r>
-        <w:rPr>
-          <w:rFonts w:ascii="Times New Roman" w:eastAsia="Times New Roman" w:hAnsi="Times New Roman" w:cs="Times New Roman"/>
-          <w:color w:val="000000"/>
-          <w:sz w:val="20"/>
-          <w:szCs w:val="20"/>
-        </w:rPr>
-        <w:br/>
-        <w:t>If you’re working on an existing </w:t>
-      </w:r>
-      <w:hyperlink r:id="rId8" w:history="1">
-        <w:r>
-          <w:rPr>
-            <w:rFonts w:ascii="Times New Roman" w:eastAsia="Times New Roman" w:hAnsi="Times New Roman" w:cs="Times New Roman"/>
-            <w:color w:val="0000FF"/>
-            <w:sz w:val="20"/>
-            <w:szCs w:val="20"/>
-            <w:u w:val="single"/>
-          </w:rPr>
-          <w:t>project idea</w:t>
-        </w:r>
-      </w:hyperlink>
-      <w:r>
-        <w:rPr>
-          <w:rFonts w:ascii="Times New Roman" w:eastAsia="Times New Roman" w:hAnsi="Times New Roman" w:cs="Times New Roman"/>
-          <w:color w:val="000000"/>
-          <w:sz w:val="20"/>
-          <w:szCs w:val="20"/>
-        </w:rPr>
-        <w:t>, then summarize and rephrase the description given therein.</w:t>
-      </w:r>
-      <w:r>
-        <w:rPr>
-          <w:rFonts w:ascii="Times New Roman" w:eastAsia="Times New Roman" w:hAnsi="Times New Roman" w:cs="Times New Roman"/>
-          <w:color w:val="000000"/>
-          <w:sz w:val="20"/>
-          <w:szCs w:val="20"/>
-        </w:rPr>
-        <w:br/>
-        <w:t>You are welcome to borrow anything and everything from the past student projects posted there; just make sure that you describe explicitly how novel or different your extensions will be compared to the past projects.</w:t>
-      </w:r>
-    </w:p>
-    <w:p>
-      <w:pPr>
-        <w:numPr>
-          <w:ilvl w:val="1"/>
-          <w:numId w:val="1"/>
-        </w:numPr>
-        <w:spacing w:before="100" w:beforeAutospacing="1" w:after="100" w:afterAutospacing="1" w:line="240" w:lineRule="auto"/>
-        <w:rPr>
-          <w:rFonts w:ascii="Times New Roman" w:eastAsia="Times New Roman" w:hAnsi="Times New Roman" w:cs="Times New Roman"/>
-          <w:color w:val="000000"/>
-          <w:sz w:val="27"/>
-          <w:szCs w:val="27"/>
-        </w:rPr>
-      </w:pPr>
-      <w:r>
-        <w:rPr>
-          <w:rFonts w:ascii="Times New Roman" w:eastAsia="Times New Roman" w:hAnsi="Times New Roman" w:cs="Times New Roman"/>
-          <w:color w:val="000000"/>
-          <w:sz w:val="27"/>
-          <w:szCs w:val="27"/>
-        </w:rPr>
-        <w:t>Glossary of Terms</w:t>
-      </w:r>
-      <w:r>
-        <w:rPr>
-          <w:rFonts w:ascii="Times New Roman" w:eastAsia="Times New Roman" w:hAnsi="Times New Roman" w:cs="Times New Roman"/>
-          <w:color w:val="000000"/>
-          <w:sz w:val="27"/>
-          <w:szCs w:val="27"/>
-        </w:rPr>
-        <w:br/>
-      </w:r>
-      <w:r>
-        <w:rPr>
-          <w:rFonts w:ascii="Times New Roman" w:eastAsia="Times New Roman" w:hAnsi="Times New Roman" w:cs="Times New Roman"/>
-          <w:color w:val="000000"/>
-          <w:sz w:val="20"/>
-          <w:szCs w:val="20"/>
-        </w:rPr>
-        <w:t>List important terms and their definitions to ensure consistency and avoid ambiguity in the system specification. Use the language of the application domain and avoid uncommon terms or define these as well.</w:t>
-      </w:r>
-      <w:r>
-        <w:rPr>
-          <w:rFonts w:ascii="Times New Roman" w:eastAsia="Times New Roman" w:hAnsi="Times New Roman" w:cs="Times New Roman"/>
-          <w:color w:val="000000"/>
-          <w:sz w:val="20"/>
-          <w:szCs w:val="20"/>
-        </w:rPr>
-        <w:br/>
-        <w:t>It is helpful to illustrate the complex terms by providing images and graphics to help reader’s understanding (</w:t>
-      </w:r>
-      <w:hyperlink r:id="rId9" w:history="1">
-        <w:r>
-          <w:rPr>
-            <w:rFonts w:ascii="Times New Roman" w:eastAsia="Times New Roman" w:hAnsi="Times New Roman" w:cs="Times New Roman"/>
-            <w:color w:val="0000FF"/>
-            <w:sz w:val="20"/>
-            <w:szCs w:val="20"/>
-            <w:u w:val="single"/>
-          </w:rPr>
-          <w:t>find images on the web</w:t>
-        </w:r>
-      </w:hyperlink>
-      <w:r>
-        <w:rPr>
-          <w:rFonts w:ascii="Times New Roman" w:eastAsia="Times New Roman" w:hAnsi="Times New Roman" w:cs="Times New Roman"/>
-          <w:color w:val="000000"/>
-          <w:sz w:val="20"/>
-          <w:szCs w:val="20"/>
-        </w:rPr>
-        <w:t>).</w:t>
-      </w:r>
-      <w:r>
-        <w:rPr>
-          <w:rFonts w:ascii="Times New Roman" w:eastAsia="Times New Roman" w:hAnsi="Times New Roman" w:cs="Times New Roman"/>
-          <w:color w:val="000000"/>
-          <w:sz w:val="20"/>
-          <w:szCs w:val="20"/>
-        </w:rPr>
-        <w:br/>
-        <w:t>Another option is to provide web links where to find more complete definitions of your terms.</w:t>
-      </w:r>
-    </w:p>
-    <w:p>
-      <w:pPr>
-        <w:numPr>
-          <w:ilvl w:val="0"/>
-          <w:numId w:val="1"/>
-        </w:numPr>
-        <w:spacing w:before="100" w:beforeAutospacing="1" w:after="100" w:afterAutospacing="1" w:line="240" w:lineRule="auto"/>
-        <w:rPr>
-          <w:rFonts w:ascii="Times New Roman" w:eastAsia="Times New Roman" w:hAnsi="Times New Roman" w:cs="Times New Roman"/>
-          <w:color w:val="000000"/>
-          <w:sz w:val="27"/>
-          <w:szCs w:val="27"/>
-        </w:rPr>
-      </w:pPr>
-      <w:r>
-        <w:rPr>
-          <w:rFonts w:ascii="Times New Roman" w:eastAsia="Times New Roman" w:hAnsi="Times New Roman" w:cs="Times New Roman"/>
-          <w:color w:val="000000"/>
-          <w:sz w:val="27"/>
-          <w:szCs w:val="27"/>
-        </w:rPr>
-        <w:t>System Requirements</w:t>
-      </w:r>
-      <w:r>
-        <w:rPr>
-          <w:rFonts w:ascii="Times New Roman" w:eastAsia="Times New Roman" w:hAnsi="Times New Roman" w:cs="Times New Roman"/>
-          <w:color w:val="000000"/>
-          <w:sz w:val="27"/>
-          <w:szCs w:val="27"/>
-        </w:rPr>
-        <w:br/>
-      </w:r>
-      <w:r>
-        <w:rPr>
-          <w:rFonts w:ascii="Times New Roman" w:eastAsia="Times New Roman" w:hAnsi="Times New Roman" w:cs="Times New Roman"/>
-          <w:color w:val="000000"/>
-          <w:sz w:val="20"/>
-          <w:szCs w:val="20"/>
-        </w:rPr>
-        <w:t>Note:  Instead of system requirements, you may wish to write </w:t>
-      </w:r>
-      <w:hyperlink r:id="rId10" w:history="1">
-        <w:r>
-          <w:rPr>
-            <w:rFonts w:ascii="Times New Roman" w:eastAsia="Times New Roman" w:hAnsi="Times New Roman" w:cs="Times New Roman"/>
-            <w:color w:val="0000FF"/>
-            <w:sz w:val="20"/>
-            <w:szCs w:val="20"/>
-            <w:u w:val="single"/>
-          </w:rPr>
-          <w:t>User Stories</w:t>
-        </w:r>
-      </w:hyperlink>
-      <w:r>
-        <w:rPr>
-          <w:rFonts w:ascii="Times New Roman" w:eastAsia="Times New Roman" w:hAnsi="Times New Roman" w:cs="Times New Roman"/>
-          <w:color w:val="000000"/>
-          <w:sz w:val="20"/>
-          <w:szCs w:val="20"/>
-        </w:rPr>
-        <w:t> (write one or the other, but not both).</w:t>
-      </w:r>
-    </w:p>
-    <w:p>
-      <w:pPr>
-        <w:numPr>
-          <w:ilvl w:val="1"/>
-          <w:numId w:val="1"/>
-        </w:numPr>
-        <w:spacing w:before="100" w:beforeAutospacing="1" w:after="100" w:afterAutospacing="1" w:line="240" w:lineRule="auto"/>
-        <w:rPr>
-          <w:rFonts w:ascii="Times New Roman" w:eastAsia="Times New Roman" w:hAnsi="Times New Roman" w:cs="Times New Roman"/>
-          <w:color w:val="000000"/>
-          <w:sz w:val="27"/>
-          <w:szCs w:val="27"/>
-        </w:rPr>
-      </w:pPr>
-      <w:r>
-        <w:rPr>
-          <w:rFonts w:ascii="Times New Roman" w:eastAsia="Times New Roman" w:hAnsi="Times New Roman" w:cs="Times New Roman"/>
-          <w:color w:val="000000"/>
-          <w:sz w:val="27"/>
-          <w:szCs w:val="27"/>
-        </w:rPr>
-        <w:t>Enumerated Functional Requirements</w:t>
-      </w:r>
-      <w:r>
-        <w:rPr>
-          <w:rFonts w:ascii="Times New Roman" w:eastAsia="Times New Roman" w:hAnsi="Times New Roman" w:cs="Times New Roman"/>
-          <w:color w:val="000000"/>
-          <w:sz w:val="27"/>
-          <w:szCs w:val="27"/>
-        </w:rPr>
-        <w:br/>
-      </w:r>
-      <w:r>
-        <w:rPr>
-          <w:rFonts w:ascii="Times New Roman" w:eastAsia="Times New Roman" w:hAnsi="Times New Roman" w:cs="Times New Roman"/>
-          <w:color w:val="000000"/>
-          <w:sz w:val="20"/>
-          <w:szCs w:val="20"/>
-        </w:rPr>
-        <w:t>Extract the requirements from the customer’s narrative and list them in a table, one row per requirement. The first column shows a unique label “REQ-</w:t>
-      </w:r>
-      <w:r>
-        <w:rPr>
-          <w:rFonts w:ascii="Times New Roman" w:eastAsia="Times New Roman" w:hAnsi="Times New Roman" w:cs="Times New Roman"/>
-          <w:i/>
-          <w:iCs/>
-          <w:color w:val="000000"/>
-          <w:sz w:val="20"/>
-          <w:szCs w:val="20"/>
-        </w:rPr>
-        <w:t>x</w:t>
-      </w:r>
-      <w:r>
-        <w:rPr>
-          <w:rFonts w:ascii="Times New Roman" w:eastAsia="Times New Roman" w:hAnsi="Times New Roman" w:cs="Times New Roman"/>
-          <w:color w:val="000000"/>
-          <w:sz w:val="20"/>
-          <w:szCs w:val="20"/>
-        </w:rPr>
-        <w:t>”. The second column shows an assigned </w:t>
-      </w:r>
-      <w:r>
-        <w:rPr>
-          <w:rFonts w:ascii="Times New Roman" w:eastAsia="Times New Roman" w:hAnsi="Times New Roman" w:cs="Times New Roman"/>
-          <w:i/>
-          <w:iCs/>
-          <w:color w:val="000000"/>
-          <w:sz w:val="20"/>
-          <w:szCs w:val="20"/>
-        </w:rPr>
-        <w:t>Priority Weight</w:t>
-      </w:r>
-      <w:r>
-        <w:rPr>
-          <w:rFonts w:ascii="Times New Roman" w:eastAsia="Times New Roman" w:hAnsi="Times New Roman" w:cs="Times New Roman"/>
-          <w:color w:val="000000"/>
-          <w:sz w:val="20"/>
-          <w:szCs w:val="20"/>
-        </w:rPr>
-        <w:t> of this requirement. The third column briefly describes the requirement.</w:t>
-      </w:r>
-    </w:p>
-    <w:p>
-      <w:pPr>
-        <w:numPr>
-          <w:ilvl w:val="1"/>
-          <w:numId w:val="1"/>
-        </w:numPr>
-        <w:spacing w:before="100" w:beforeAutospacing="1" w:after="100" w:afterAutospacing="1" w:line="240" w:lineRule="auto"/>
-        <w:rPr>
-          <w:rFonts w:ascii="Times New Roman" w:eastAsia="Times New Roman" w:hAnsi="Times New Roman" w:cs="Times New Roman"/>
-          <w:color w:val="000000"/>
-          <w:sz w:val="27"/>
-          <w:szCs w:val="27"/>
-        </w:rPr>
-      </w:pPr>
-      <w:r>
-        <w:rPr>
-          <w:rFonts w:ascii="Times New Roman" w:eastAsia="Times New Roman" w:hAnsi="Times New Roman" w:cs="Times New Roman"/>
-          <w:color w:val="000000"/>
-          <w:sz w:val="27"/>
-          <w:szCs w:val="27"/>
-        </w:rPr>
-        <w:t>Enumerated Nonfunctional Requirements </w:t>
-      </w:r>
-      <w:r>
-        <w:rPr>
-          <w:rFonts w:ascii="Times New Roman" w:eastAsia="Times New Roman" w:hAnsi="Times New Roman" w:cs="Times New Roman"/>
-          <w:color w:val="000000"/>
-          <w:sz w:val="27"/>
-          <w:szCs w:val="27"/>
-        </w:rPr>
-        <w:br/>
-      </w:r>
-      <w:r>
-        <w:rPr>
-          <w:rFonts w:ascii="Times New Roman" w:eastAsia="Times New Roman" w:hAnsi="Times New Roman" w:cs="Times New Roman"/>
-          <w:color w:val="000000"/>
-          <w:sz w:val="20"/>
-          <w:szCs w:val="20"/>
-        </w:rPr>
-        <w:t>List, prioritize, and describe the </w:t>
-      </w:r>
-      <w:hyperlink r:id="rId11" w:history="1">
-        <w:r>
-          <w:rPr>
-            <w:rFonts w:ascii="Times New Roman" w:eastAsia="Times New Roman" w:hAnsi="Times New Roman" w:cs="Times New Roman"/>
-            <w:color w:val="0000FF"/>
-            <w:sz w:val="20"/>
-            <w:szCs w:val="20"/>
-            <w:u w:val="single"/>
-          </w:rPr>
-          <w:t>FURPS+ requirements</w:t>
-        </w:r>
-      </w:hyperlink>
-      <w:r>
-        <w:rPr>
-          <w:rFonts w:ascii="Times New Roman" w:eastAsia="Times New Roman" w:hAnsi="Times New Roman" w:cs="Times New Roman"/>
-          <w:color w:val="000000"/>
-          <w:sz w:val="20"/>
-          <w:szCs w:val="20"/>
-        </w:rPr>
-        <w:t>   (also check </w:t>
-      </w:r>
-      <w:hyperlink r:id="rId12" w:history="1">
-        <w:r>
-          <w:rPr>
-            <w:rFonts w:ascii="Times New Roman" w:eastAsia="Times New Roman" w:hAnsi="Times New Roman" w:cs="Times New Roman"/>
-            <w:color w:val="0000FF"/>
-            <w:sz w:val="20"/>
-            <w:szCs w:val="20"/>
-            <w:u w:val="single"/>
-          </w:rPr>
-          <w:t>Concepts: Requirements</w:t>
-        </w:r>
-      </w:hyperlink>
-      <w:r>
-        <w:rPr>
-          <w:rFonts w:ascii="Times New Roman" w:eastAsia="Times New Roman" w:hAnsi="Times New Roman" w:cs="Times New Roman"/>
-          <w:color w:val="000000"/>
-          <w:sz w:val="20"/>
-          <w:szCs w:val="20"/>
-        </w:rPr>
-        <w:t>). The non-functional requirements numbering should continue the functional requirements list.</w:t>
-      </w:r>
-    </w:p>
-    <w:p>
-      <w:pPr>
-        <w:numPr>
-          <w:ilvl w:val="1"/>
-          <w:numId w:val="1"/>
-        </w:numPr>
-        <w:spacing w:before="100" w:beforeAutospacing="1" w:after="100" w:afterAutospacing="1" w:line="240" w:lineRule="auto"/>
-        <w:rPr>
-          <w:rFonts w:ascii="Times New Roman" w:eastAsia="Times New Roman" w:hAnsi="Times New Roman" w:cs="Times New Roman"/>
-          <w:color w:val="000000"/>
-          <w:sz w:val="27"/>
-          <w:szCs w:val="27"/>
-        </w:rPr>
-      </w:pPr>
-      <w:r>
-        <w:rPr>
-          <w:rFonts w:ascii="Times New Roman" w:eastAsia="Times New Roman" w:hAnsi="Times New Roman" w:cs="Times New Roman"/>
-          <w:color w:val="000000"/>
-          <w:sz w:val="27"/>
-          <w:szCs w:val="27"/>
-        </w:rPr>
-        <w:t>On-Screen Appearance Requirements </w:t>
-      </w:r>
-      <w:r>
-        <w:rPr>
-          <w:rFonts w:ascii="Times New Roman" w:eastAsia="Times New Roman" w:hAnsi="Times New Roman" w:cs="Times New Roman"/>
-          <w:color w:val="000000"/>
-          <w:sz w:val="27"/>
-          <w:szCs w:val="27"/>
-        </w:rPr>
-        <w:br/>
-      </w:r>
-      <w:r>
-        <w:rPr>
-          <w:rFonts w:ascii="Times New Roman" w:eastAsia="Times New Roman" w:hAnsi="Times New Roman" w:cs="Times New Roman"/>
-          <w:color w:val="000000"/>
-          <w:sz w:val="20"/>
-          <w:szCs w:val="20"/>
-        </w:rPr>
-        <w:t>For projects that are heavy on graphics (such as </w:t>
-      </w:r>
-      <w:hyperlink r:id="rId13" w:history="1">
-        <w:r>
-          <w:rPr>
-            <w:rFonts w:ascii="Times New Roman" w:eastAsia="Times New Roman" w:hAnsi="Times New Roman" w:cs="Times New Roman"/>
-            <w:color w:val="0000FF"/>
-            <w:sz w:val="20"/>
-            <w:szCs w:val="20"/>
-            <w:u w:val="single"/>
-          </w:rPr>
-          <w:t>biology labs</w:t>
-        </w:r>
-      </w:hyperlink>
-      <w:r>
-        <w:rPr>
-          <w:rFonts w:ascii="Times New Roman" w:eastAsia="Times New Roman" w:hAnsi="Times New Roman" w:cs="Times New Roman"/>
-          <w:color w:val="000000"/>
-          <w:sz w:val="20"/>
-          <w:szCs w:val="20"/>
-        </w:rPr>
-        <w:t xml:space="preserve"> or a video game) the on-screen appearance makes up </w:t>
-      </w:r>
-      <w:proofErr w:type="gramStart"/>
-      <w:r>
-        <w:rPr>
-          <w:rFonts w:ascii="Times New Roman" w:eastAsia="Times New Roman" w:hAnsi="Times New Roman" w:cs="Times New Roman"/>
-          <w:color w:val="000000"/>
-          <w:sz w:val="20"/>
-          <w:szCs w:val="20"/>
-        </w:rPr>
-        <w:t>the majority of</w:t>
-      </w:r>
-      <w:proofErr w:type="gramEnd"/>
-      <w:r>
-        <w:rPr>
-          <w:rFonts w:ascii="Times New Roman" w:eastAsia="Times New Roman" w:hAnsi="Times New Roman" w:cs="Times New Roman"/>
-          <w:color w:val="000000"/>
-          <w:sz w:val="20"/>
-          <w:szCs w:val="20"/>
-        </w:rPr>
-        <w:t xml:space="preserve"> the requirements. Again list, prioritize, and describe the on-screen appearance requirements, but also include a graphic illustrating the requirement. You may find images on the Web or make hand-drawn sketches on paper, then scan them and insert as images into your report. </w:t>
-      </w:r>
-      <w:r>
-        <w:rPr>
-          <w:rFonts w:ascii="Times New Roman" w:eastAsia="Times New Roman" w:hAnsi="Times New Roman" w:cs="Times New Roman"/>
-          <w:color w:val="000000"/>
-          <w:sz w:val="20"/>
-          <w:szCs w:val="20"/>
-        </w:rPr>
-        <w:br/>
-        <w:t>Do </w:t>
-      </w:r>
-      <w:r>
-        <w:rPr>
-          <w:rFonts w:ascii="Times New Roman" w:eastAsia="Times New Roman" w:hAnsi="Times New Roman" w:cs="Times New Roman"/>
-          <w:i/>
-          <w:iCs/>
-          <w:color w:val="000000"/>
-          <w:sz w:val="20"/>
-          <w:szCs w:val="20"/>
-        </w:rPr>
-        <w:t>not</w:t>
-      </w:r>
-      <w:r>
-        <w:rPr>
-          <w:rFonts w:ascii="Times New Roman" w:eastAsia="Times New Roman" w:hAnsi="Times New Roman" w:cs="Times New Roman"/>
-          <w:color w:val="000000"/>
-          <w:sz w:val="20"/>
-          <w:szCs w:val="20"/>
-        </w:rPr>
-        <w:t> spend time polishing these graphics, because polishing is part of  Section 4 </w:t>
-      </w:r>
-      <w:r>
-        <w:rPr>
-          <w:rFonts w:ascii="Times New Roman" w:eastAsia="Times New Roman" w:hAnsi="Times New Roman" w:cs="Times New Roman"/>
-          <w:i/>
-          <w:iCs/>
-          <w:color w:val="000000"/>
-          <w:sz w:val="20"/>
-          <w:szCs w:val="20"/>
-        </w:rPr>
-        <w:t>User Interface Specification</w:t>
-      </w:r>
-      <w:r>
-        <w:rPr>
-          <w:rFonts w:ascii="Times New Roman" w:eastAsia="Times New Roman" w:hAnsi="Times New Roman" w:cs="Times New Roman"/>
-          <w:color w:val="000000"/>
-          <w:sz w:val="20"/>
-          <w:szCs w:val="20"/>
-        </w:rPr>
-        <w:t> (below)</w:t>
-      </w:r>
-    </w:p>
-    <w:p>
-      <w:pPr>
-        <w:numPr>
-          <w:ilvl w:val="0"/>
-          <w:numId w:val="2"/>
-        </w:numPr>
-        <w:spacing w:before="100" w:beforeAutospacing="1" w:after="100" w:afterAutospacing="1" w:line="240" w:lineRule="auto"/>
-        <w:rPr>
-          <w:rFonts w:ascii="Times New Roman" w:eastAsia="Times New Roman" w:hAnsi="Times New Roman" w:cs="Times New Roman"/>
-          <w:color w:val="000000"/>
-          <w:sz w:val="27"/>
-          <w:szCs w:val="27"/>
-        </w:rPr>
-      </w:pPr>
-      <w:r>
-        <w:rPr>
-          <w:rFonts w:ascii="Times New Roman" w:eastAsia="Times New Roman" w:hAnsi="Times New Roman" w:cs="Times New Roman"/>
-          <w:color w:val="000000"/>
-          <w:sz w:val="27"/>
-          <w:szCs w:val="27"/>
-        </w:rPr>
-        <w:t>Project Management (described in Section 6 below) and References (described in Section 7 below)</w:t>
-      </w:r>
-    </w:p>
-    <w:p>
-      <w:pPr>
-        <w:spacing w:line="240" w:lineRule="auto"/>
-        <w:ind w:left="720"/>
-      </w:pPr>
-      <w:r>
-        <w:t>You must ensure that your report is complete and that your graphics are readable (especially if you are including hand-drawn sketches). We will </w:t>
-      </w:r>
-      <w:r>
-        <w:rPr>
-          <w:i/>
-          <w:iCs/>
-        </w:rPr>
-        <w:t>not</w:t>
-      </w:r>
-      <w:r>
-        <w:t> check this for you and ask you to resubmit. If we find that the diagrams are not legible, we will consider them </w:t>
-      </w:r>
-      <w:r>
-        <w:rPr>
-          <w:i/>
-          <w:iCs/>
-        </w:rPr>
-        <w:t>missing</w:t>
-      </w:r>
-      <w:r>
-        <w:t>. Follow-up submissions of report sections that were prepared but omitted by mistake will not be accepted.</w:t>
-      </w:r>
-    </w:p>
-    <w:p>
-      <w:pPr>
-        <w:spacing w:line="240" w:lineRule="auto"/>
-        <w:ind w:left="720"/>
-      </w:pPr>
-      <w:r>
-        <w:t>When submitting </w:t>
-      </w:r>
+        <w:t xml:space="preserve">Action phase </w:t>
+      </w:r>
+      <w:r>
+        <w:t xml:space="preserve">is when </w:t>
+      </w:r>
+      <w:r>
+        <w:t>the player can play an action card for every action they have, then follow the card’s instructions.</w:t>
+      </w:r>
+    </w:p>
+    <w:p>
       <w:r>
         <w:rPr>
           <w:b/>
-          <w:bCs/>
         </w:rPr>
-        <w:t>Part 1</w:t>
-      </w:r>
-      <w:r>
-        <w:t>, the document must include the following sections:</w:t>
-      </w:r>
-    </w:p>
-    <w:p>
-      <w:pPr>
-        <w:spacing w:line="240" w:lineRule="auto"/>
-        <w:ind w:left="720"/>
-      </w:pPr>
-      <w:r>
-        <w:t>Cover Page and Individual Contributions Breakdown</w:t>
-      </w:r>
-    </w:p>
-    <w:p>
-      <w:pPr>
-        <w:spacing w:line="240" w:lineRule="auto"/>
-        <w:ind w:left="720"/>
-      </w:pPr>
-      <w:r>
-        <w:t>Table of Contents</w:t>
-      </w:r>
-    </w:p>
-    <w:p>
-      <w:pPr>
-        <w:spacing w:line="240" w:lineRule="auto"/>
-        <w:ind w:left="720"/>
-      </w:pPr>
-      <w:r>
-        <w:lastRenderedPageBreak/>
-        <w:t>Section 1:  </w:t>
-      </w:r>
+        <w:t xml:space="preserve">Buy phase </w:t>
+      </w:r>
+      <w:r>
+        <w:t>is when players can play any of their treasure cards that they want to, which will generate coins.</w:t>
+      </w:r>
+    </w:p>
+    <w:p>
       <w:r>
         <w:rPr>
-          <w:i/>
-          <w:iCs/>
+          <w:b/>
         </w:rPr>
-        <w:t>Customer Statement of Requirements</w:t>
-      </w:r>
-    </w:p>
-    <w:p>
-      <w:pPr>
-        <w:spacing w:line="240" w:lineRule="auto"/>
-        <w:ind w:left="720"/>
-      </w:pPr>
-      <w:r>
-        <w:t>Section 2:  </w:t>
-      </w:r>
-      <w:r>
-        <w:rPr>
-          <w:i/>
-          <w:iCs/>
-        </w:rPr>
-        <w:t>System Requirements</w:t>
-      </w:r>
-    </w:p>
-    <w:p>
-      <w:pPr>
-        <w:spacing w:line="240" w:lineRule="auto"/>
-        <w:ind w:left="720"/>
-      </w:pPr>
-      <w:r>
-        <w:t>Project Management</w:t>
-      </w:r>
-    </w:p>
-    <w:p>
-      <w:pPr>
-        <w:spacing w:line="240" w:lineRule="auto"/>
-        <w:ind w:left="720"/>
-      </w:pPr>
-      <w:r>
-        <w:t>References</w:t>
-      </w:r>
-    </w:p>
-    <w:p>
+        <w:t xml:space="preserve">Clean-up phase </w:t>
+      </w:r>
+      <w:r>
+        <w:t xml:space="preserve">is when players collect their hand and their cards and </w:t>
+      </w:r>
+      <w:r>
+        <w:t>place</w:t>
+      </w:r>
       <w:bookmarkStart w:id="0" w:name="_GoBack"/>
       <w:bookmarkEnd w:id="0"/>
-    </w:p>
+      <w:r>
+        <w:t xml:space="preserve"> them into their discard pile.</w:t>
+      </w:r>
+    </w:p>
+    <w:p>
+      <w:r>
+        <w:rPr>
+          <w:b/>
+        </w:rPr>
+        <w:t xml:space="preserve">Draw deck </w:t>
+      </w:r>
+      <w:r>
+        <w:t xml:space="preserve">is a deck of cards that each player has for drawing new cards. </w:t>
+      </w:r>
+    </w:p>
+    <w:p>
+      <w:r>
+        <w:rPr>
+          <w:b/>
+        </w:rPr>
+        <w:t xml:space="preserve">Player hand </w:t>
+      </w:r>
+      <w:r>
+        <w:t>is the deck of cards that players have drawn from the draw deck.</w:t>
+      </w:r>
+    </w:p>
+    <w:p/>
+    <w:sdt>
+      <w:sdtPr>
+        <w:id w:val="-1731059743"/>
+        <w:docPartObj>
+          <w:docPartGallery w:val="Bibliographies"/>
+          <w:docPartUnique/>
+        </w:docPartObj>
+      </w:sdtPr>
+      <w:sdtEndPr>
+        <w:rPr>
+          <w:rFonts w:asciiTheme="minorHAnsi" w:eastAsiaTheme="minorHAnsi" w:hAnsiTheme="minorHAnsi" w:cstheme="minorBidi"/>
+          <w:color w:val="auto"/>
+          <w:sz w:val="22"/>
+          <w:szCs w:val="22"/>
+        </w:rPr>
+      </w:sdtEndPr>
+      <w:sdtContent>
+        <w:p>
+          <w:pPr>
+            <w:pStyle w:val="Heading1"/>
+          </w:pPr>
+          <w:r>
+            <w:t>References</w:t>
+          </w:r>
+        </w:p>
+        <w:sdt>
+          <w:sdtPr>
+            <w:id w:val="-573587230"/>
+            <w:bibliography/>
+          </w:sdtPr>
+          <w:sdtContent>
+            <w:p>
+              <w:pPr>
+                <w:pStyle w:val="Bibliography"/>
+                <w:ind w:left="720" w:hanging="720"/>
+                <w:rPr>
+                  <w:noProof/>
+                  <w:sz w:val="24"/>
+                  <w:szCs w:val="24"/>
+                </w:rPr>
+              </w:pPr>
+              <w:r>
+                <w:fldChar w:fldCharType="begin"/>
+              </w:r>
+              <w:r>
+                <w:instrText xml:space="preserve"> BIBLIOGRAPHY </w:instrText>
+              </w:r>
+              <w:r>
+                <w:fldChar w:fldCharType="separate"/>
+              </w:r>
+              <w:r>
+                <w:rPr>
+                  <w:noProof/>
+                </w:rPr>
+                <w:t xml:space="preserve">Vaccarino, D. X. (n.d.). </w:t>
+              </w:r>
+              <w:r>
+                <w:rPr>
+                  <w:i/>
+                  <w:iCs/>
+                  <w:noProof/>
+                </w:rPr>
+                <w:t>Dominion Game Rules.</w:t>
+              </w:r>
+              <w:r>
+                <w:rPr>
+                  <w:noProof/>
+                </w:rPr>
+                <w:t xml:space="preserve"> Rio Grande Games.</w:t>
+              </w:r>
+            </w:p>
+            <w:p>
+              <w:pPr>
+                <w:pStyle w:val="Bibliography"/>
+                <w:ind w:left="720" w:hanging="720"/>
+                <w:rPr>
+                  <w:noProof/>
+                </w:rPr>
+              </w:pPr>
+              <w:r>
+                <w:rPr>
+                  <w:noProof/>
+                </w:rPr>
+                <w:t xml:space="preserve">Wikipedia. (n.d.). </w:t>
+              </w:r>
+              <w:r>
+                <w:rPr>
+                  <w:i/>
+                  <w:iCs/>
+                  <w:noProof/>
+                </w:rPr>
+                <w:t>Wikipedia</w:t>
+              </w:r>
+              <w:r>
+                <w:rPr>
+                  <w:noProof/>
+                </w:rPr>
+                <w:t>. Retrieved from Dominion (card game): https://en.wikipedia.org/wiki/Dominion_(card_game)</w:t>
+              </w:r>
+            </w:p>
+            <w:p>
+              <w:r>
+                <w:rPr>
+                  <w:b/>
+                  <w:bCs/>
+                  <w:noProof/>
+                </w:rPr>
+                <w:fldChar w:fldCharType="end"/>
+              </w:r>
+            </w:p>
+          </w:sdtContent>
+        </w:sdt>
+      </w:sdtContent>
+    </w:sdt>
+    <w:p/>
+    <w:p/>
     <w:sectPr>
       <w:pgSz w:w="12240" w:h="15840"/>
       <w:pgMar w:top="1440" w:right="1440" w:bottom="1440" w:left="1440" w:header="720" w:footer="720" w:gutter="0"/>
@@ -2455,6 +3138,14 @@
       <w:szCs w:val="24"/>
     </w:rPr>
   </w:style>
+  <w:style w:type="paragraph" w:styleId="Bibliography">
+    <w:name w:val="Bibliography"/>
+    <w:basedOn w:val="Normal"/>
+    <w:next w:val="Normal"/>
+    <w:uiPriority w:val="37"/>
+    <w:unhideWhenUsed/>
+    <w:rsid w:val="00BE36D3"/>
+  </w:style>
 </w:styles>
 </file>
 
@@ -2751,4 +3442,54 @@
     </a:ext>
   </a:extLst>
 </a:theme>
+</file>
+
+<file path=customXml/item1.xml><?xml version="1.0" encoding="utf-8"?>
+<b:Sources xmlns:b="http://schemas.openxmlformats.org/officeDocument/2006/bibliography" xmlns="http://schemas.openxmlformats.org/officeDocument/2006/bibliography" SelectedStyle="\APASixthEditionOfficeOnline.xsl" StyleName="APA" Version="6">
+  <b:Source>
+    <b:Tag>Wik</b:Tag>
+    <b:SourceType>InternetSite</b:SourceType>
+    <b:Guid>{0942B734-5A0F-4D04-B5E2-E918AA13E542}</b:Guid>
+    <b:Author>
+      <b:Author>
+        <b:NameList>
+          <b:Person>
+            <b:Last>Wikipedia</b:Last>
+          </b:Person>
+        </b:NameList>
+      </b:Author>
+    </b:Author>
+    <b:Title>Wikipedia</b:Title>
+    <b:InternetSiteTitle>Dominion (card game)</b:InternetSiteTitle>
+    <b:URL>https://en.wikipedia.org/wiki/Dominion_(card_game)</b:URL>
+    <b:RefOrder>1</b:RefOrder>
+  </b:Source>
+  <b:Source>
+    <b:Tag>Vac</b:Tag>
+    <b:SourceType>Book</b:SourceType>
+    <b:Guid>{88C7A695-2611-48FD-AEEE-952C948EA207}</b:Guid>
+    <b:Author>
+      <b:Author>
+        <b:NameList>
+          <b:Person>
+            <b:Last>Vaccarino</b:Last>
+            <b:First>Donald</b:First>
+            <b:Middle>X.</b:Middle>
+          </b:Person>
+        </b:NameList>
+      </b:Author>
+    </b:Author>
+    <b:Title>Dominion Game Rules</b:Title>
+    <b:Publisher>Rio Grande Games</b:Publisher>
+    <b:RefOrder>2</b:RefOrder>
+  </b:Source>
+</b:Sources>
+</file>
+
+<file path=customXml/itemProps1.xml><?xml version="1.0" encoding="utf-8"?>
+<ds:datastoreItem xmlns:ds="http://schemas.openxmlformats.org/officeDocument/2006/customXml" ds:itemID="{BF985B41-F8BA-4719-9E1E-A4B65F449FA7}">
+  <ds:schemaRefs>
+    <ds:schemaRef ds:uri="http://schemas.openxmlformats.org/officeDocument/2006/bibliography"/>
+  </ds:schemaRefs>
+</ds:datastoreItem>
 </file>
</xml_diff>

<commit_message>
updated the glossary -bp
</commit_message>
<xml_diff>
--- a/ProjectReportPart1.docx
+++ b/ProjectReportPart1.docx
@@ -540,13 +540,7 @@
         <w:t xml:space="preserve"> there should be a scoreboard that players can view on the games website. This way players can keep track of their improvements</w:t>
       </w:r>
       <w:r>
-        <w:t xml:space="preserve">, and compare their best scores with others. This could be done by ranking the average points per turn that a player earns. </w:t>
-      </w:r>
-      <w:r>
-        <w:t xml:space="preserve">The scoreboard should have the player’s name, the score, and the ten kingdom cards used.  </w:t>
-      </w:r>
-      <w:r>
-        <w:t xml:space="preserve">The score data should be stored for permanence. </w:t>
+        <w:t xml:space="preserve">, and compare their best scores with others. This could be done by ranking the average points per turn that a player earns. The scoreboard should have the player’s name, the score, and the ten kingdom cards used.  The score data should be stored for permanence. </w:t>
       </w:r>
     </w:p>
     <w:p>
@@ -555,16 +549,7 @@
         <w:ind w:firstLine="360"/>
       </w:pPr>
       <w:r>
-        <w:t>Some type of multiplayer capabilities should be added in the future as well. M</w:t>
-      </w:r>
-      <w:r>
-        <w:t xml:space="preserve">ultiplayer </w:t>
-      </w:r>
-      <w:r>
-        <w:t xml:space="preserve">capabilities </w:t>
-      </w:r>
-      <w:r>
-        <w:t xml:space="preserve">would significantly increase the scope of the project.  The ideal way would be a networked system with </w:t>
+        <w:t xml:space="preserve">Some type of multiplayer capabilities should be added in the future as well. Multiplayer capabilities would significantly increase the scope of the project.  The ideal way would be a networked system with </w:t>
       </w:r>
       <w:r>
         <w:lastRenderedPageBreak/>
@@ -682,22 +667,7 @@
         <w:ind w:firstLine="360"/>
       </w:pPr>
       <w:r>
-        <w:t>Adding additional cards in later updates would extend the lifetime of the game.</w:t>
-      </w:r>
-      <w:r>
-        <w:t xml:space="preserve"> So far 268 unique Kingdom Cards have been officially</w:t>
-      </w:r>
-      <w:r>
-        <w:t xml:space="preserve"> released</w:t>
-      </w:r>
-      <w:r>
-        <w:t xml:space="preserve"> through the base game and the expansions.  An additional 33 are being released in October 2017 bringing the total up to 301.  That means that there are more than 400 quadrillion unique combinations of 10 cards.  In October, that number will rise to more than a quintillion.  Each new card adds more variety than the last, making this an ideal target for future expansion</w:t>
-      </w:r>
-      <w:r>
-        <w:t>s</w:t>
-      </w:r>
-      <w:r>
-        <w:t>.</w:t>
+        <w:t>Adding additional cards in later updates would extend the lifetime of the game. So far 268 unique Kingdom Cards have been officially released through the base game and the expansions.  An additional 33 are being released in October 2017 bringing the total up to 301.  That means that there are more than 400 quadrillion unique combinations of 10 cards.  In October, that number will rise to more than a quintillion.  Each new card adds more variety than the last, making this an ideal target for future expansions.</w:t>
       </w:r>
     </w:p>
     <w:p>
@@ -988,16 +958,7 @@
                               <w:t>Estate, Duchy, and Province cards are the basic victory cards, and are available in every game. If 3-4 people are playing, 12</w:t>
                             </w:r>
                             <w:r>
-                              <w:t xml:space="preserve"> </w:t>
-                            </w:r>
-                            <w:r>
-                              <w:t>(</w:t>
-                            </w:r>
-                            <w:r>
-                              <w:t xml:space="preserve">or </w:t>
-                            </w:r>
-                            <w:r>
-                              <w:t>8 if 2 people are playing)</w:t>
+                              <w:t xml:space="preserve"> (or 8 if 2 people are playing)</w:t>
                             </w:r>
                             <w:r>
                               <w:t xml:space="preserve"> each of Estate, Duchy, and Province cards are placed face-up in the supply after each player takes 3 estate cards.</w:t>
@@ -1037,16 +998,7 @@
                         <w:t>Estate, Duchy, and Province cards are the basic victory cards, and are available in every game. If 3-4 people are playing, 12</w:t>
                       </w:r>
                       <w:r>
-                        <w:t xml:space="preserve"> </w:t>
-                      </w:r>
-                      <w:r>
-                        <w:t>(</w:t>
-                      </w:r>
-                      <w:r>
-                        <w:t xml:space="preserve">or </w:t>
-                      </w:r>
-                      <w:r>
-                        <w:t>8 if 2 people are playing)</w:t>
+                        <w:t xml:space="preserve"> (or 8 if 2 people are playing)</w:t>
                       </w:r>
                       <w:r>
                         <w:t xml:space="preserve"> each of Estate, Duchy, and Province cards are placed face-up in the supply after each player takes 3 estate cards.</w:t>
@@ -1355,13 +1307,7 @@
                               <w:t xml:space="preserve">trash pile card </w:t>
                             </w:r>
                             <w:r>
-                              <w:t>is a place where players put cards</w:t>
-                            </w:r>
-                            <w:r>
-                              <w:t xml:space="preserve"> that were trashed in the game.</w:t>
-                            </w:r>
-                            <w:r>
-                              <w:t xml:space="preserve"> </w:t>
+                              <w:t xml:space="preserve">is a place where players put cards that were trashed in the game. </w:t>
                             </w:r>
                           </w:p>
                           <w:p/>
@@ -1398,13 +1344,7 @@
                         <w:t xml:space="preserve">trash pile card </w:t>
                       </w:r>
                       <w:r>
-                        <w:t>is a place where players put cards</w:t>
-                      </w:r>
-                      <w:r>
-                        <w:t xml:space="preserve"> that were trashed in the game.</w:t>
-                      </w:r>
-                      <w:r>
-                        <w:t xml:space="preserve"> </w:t>
+                        <w:t xml:space="preserve">is a place where players put cards that were trashed in the game. </w:t>
                       </w:r>
                     </w:p>
                     <w:p/>
@@ -1793,51 +1733,228 @@
       <w:r>
         <w:t>place</w:t>
       </w:r>
+      <w:r>
+        <w:t xml:space="preserve"> them into their discard pile.</w:t>
+      </w:r>
+    </w:p>
+    <w:p>
+      <w:r>
+        <w:rPr>
+          <w:b/>
+        </w:rPr>
+        <w:t xml:space="preserve">Actions </w:t>
+      </w:r>
+      <w:r>
+        <w:t>refers to the number of action cards a player can play. Players start with 1 action, but sometimes cards can grant extras.</w:t>
+      </w:r>
+    </w:p>
+    <w:p>
+      <w:r>
+        <w:rPr>
+          <w:b/>
+        </w:rPr>
+        <w:t xml:space="preserve">Buys: </w:t>
+      </w:r>
+      <w:r>
+        <w:t>Players can increase their buys when they play treasure cards. Buys allow the player to purchase cards from their supply.</w:t>
+      </w:r>
+    </w:p>
+    <w:p>
+      <w:r>
+        <w:rPr>
+          <w:b/>
+        </w:rPr>
+        <w:t xml:space="preserve">Coins </w:t>
+      </w:r>
+      <w:r>
+        <w:t>are the main currency in dominion. Each card has a certain cost in coins. Playing treasure cards and some action cards will produce coins.</w:t>
+      </w:r>
+    </w:p>
+    <w:p>
+      <w:r>
+        <w:rPr>
+          <w:b/>
+        </w:rPr>
+        <w:t xml:space="preserve">Cost </w:t>
+      </w:r>
+      <w:r>
+        <w:t>is the amount of coins that must be paid to buy a card.</w:t>
+      </w:r>
+    </w:p>
+    <w:p>
+      <w:r>
+        <w:rPr>
+          <w:b/>
+        </w:rPr>
+        <w:t xml:space="preserve">Deck: </w:t>
+      </w:r>
+      <w:r>
+        <w:t xml:space="preserve">A set of cards. This can </w:t>
+      </w:r>
+      <w:r>
+        <w:t>be a draw pile, discard pile,</w:t>
+      </w:r>
+      <w:r>
+        <w:t xml:space="preserve"> cards in hand</w:t>
+      </w:r>
+      <w:r>
+        <w:t>, or a combination of those three</w:t>
+      </w:r>
+    </w:p>
+    <w:p>
+      <w:r>
+        <w:rPr>
+          <w:b/>
+        </w:rPr>
+        <w:t>Discard:</w:t>
+      </w:r>
+      <w:r>
+        <w:rPr>
+          <w:b/>
+        </w:rPr>
+        <w:t xml:space="preserve"> </w:t>
+      </w:r>
+      <w:r>
+        <w:t>To move</w:t>
+      </w:r>
+      <w:r>
+        <w:t xml:space="preserve"> a card into the discard pile. This is done during a clean-up phase, or when another card has an effect that requires a card to be discarded.</w:t>
+      </w:r>
+    </w:p>
+    <w:p>
+      <w:r>
+        <w:rPr>
+          <w:b/>
+        </w:rPr>
+        <w:t>Discard Pile:</w:t>
+      </w:r>
+      <w:r>
+        <w:rPr>
+          <w:b/>
+        </w:rPr>
+        <w:t xml:space="preserve"> </w:t>
+      </w:r>
+      <w:r>
+        <w:t>The pile that discarded cards should be placed in.</w:t>
+      </w:r>
+    </w:p>
+    <w:p>
+      <w:r>
+        <w:rPr>
+          <w:b/>
+        </w:rPr>
+        <w:t>Draw:</w:t>
+      </w:r>
+      <w:r>
+        <w:rPr>
+          <w:b/>
+        </w:rPr>
+        <w:t xml:space="preserve"> </w:t>
+      </w:r>
+      <w:r>
+        <w:t>This is when a player takes a card from their deck and puts it in their hand.</w:t>
+      </w:r>
+    </w:p>
+    <w:p>
+      <w:r>
+        <w:rPr>
+          <w:b/>
+        </w:rPr>
+        <w:t>Hand:</w:t>
+      </w:r>
+      <w:r>
+        <w:rPr>
+          <w:b/>
+        </w:rPr>
+        <w:t xml:space="preserve"> </w:t>
+      </w:r>
+      <w:r>
+        <w:t>A player’s hand consists of the cards they can play.</w:t>
+      </w:r>
+    </w:p>
+    <w:p>
+      <w:r>
+        <w:rPr>
+          <w:b/>
+        </w:rPr>
+        <w:t xml:space="preserve">Play Area: </w:t>
+      </w:r>
+      <w:r>
+        <w:t>The table, or other surface where the entire game takes place. This is where all the decks and piles reside</w:t>
+      </w:r>
+      <w:r>
+        <w:t>, and where the players gather around</w:t>
+      </w:r>
+      <w:r>
+        <w:t xml:space="preserve">. </w:t>
+      </w:r>
+    </w:p>
+    <w:p>
+      <w:r>
+        <w:rPr>
+          <w:b/>
+        </w:rPr>
+        <w:t xml:space="preserve">Supply </w:t>
+      </w:r>
+      <w:r>
+        <w:t>refers to all the cards that players can buy in the game.</w:t>
+      </w:r>
+    </w:p>
+    <w:p>
+      <w:r>
+        <w:rPr>
+          <w:b/>
+        </w:rPr>
+        <w:t xml:space="preserve">Supply Pile </w:t>
+      </w:r>
+      <w:r>
+        <w:t xml:space="preserve">is the deck of cards that players can buy from. </w:t>
+      </w:r>
+    </w:p>
+    <w:p>
+      <w:r>
+        <w:rPr>
+          <w:b/>
+        </w:rPr>
+        <w:t>Value:</w:t>
+      </w:r>
+      <w:r>
+        <w:rPr>
+          <w:b/>
+        </w:rPr>
+        <w:t xml:space="preserve"> </w:t>
+      </w:r>
+      <w:r>
+        <w:t>T</w:t>
+      </w:r>
+      <w:r>
+        <w:t>his</w:t>
+      </w:r>
+      <w:r>
+        <w:t xml:space="preserve"> refers to the amount of coins that m</w:t>
+      </w:r>
       <w:bookmarkStart w:id="0" w:name="_GoBack"/>
       <w:bookmarkEnd w:id="0"/>
       <w:r>
-        <w:t xml:space="preserve"> them into their discard pile.</w:t>
-      </w:r>
-    </w:p>
-    <w:p>
-      <w:r>
-        <w:rPr>
-          <w:b/>
-        </w:rPr>
-        <w:t xml:space="preserve">Draw deck </w:t>
-      </w:r>
-      <w:r>
-        <w:t xml:space="preserve">is a deck of cards that each player has for drawing new cards. </w:t>
-      </w:r>
-    </w:p>
-    <w:p>
-      <w:r>
-        <w:rPr>
-          <w:b/>
-        </w:rPr>
-        <w:t xml:space="preserve">Player hand </w:t>
-      </w:r>
-      <w:r>
-        <w:t>is the deck of cards that players have drawn from the draw deck.</w:t>
+        <w:t>ust be used to buy the card.</w:t>
       </w:r>
     </w:p>
     <w:p/>
     <w:sdt>
       <w:sdtPr>
+        <w:rPr>
+          <w:rFonts w:asciiTheme="minorHAnsi" w:eastAsiaTheme="minorHAnsi" w:hAnsiTheme="minorHAnsi" w:cstheme="minorBidi"/>
+          <w:color w:val="auto"/>
+          <w:sz w:val="22"/>
+          <w:szCs w:val="22"/>
+        </w:rPr>
         <w:id w:val="-1731059743"/>
         <w:docPartObj>
           <w:docPartGallery w:val="Bibliographies"/>
           <w:docPartUnique/>
         </w:docPartObj>
       </w:sdtPr>
-      <w:sdtEndPr>
-        <w:rPr>
-          <w:rFonts w:asciiTheme="minorHAnsi" w:eastAsiaTheme="minorHAnsi" w:hAnsiTheme="minorHAnsi" w:cstheme="minorBidi"/>
-          <w:color w:val="auto"/>
-          <w:sz w:val="22"/>
-          <w:szCs w:val="22"/>
-        </w:rPr>
-      </w:sdtEndPr>
+      <w:sdtEndPr/>
       <w:sdtContent>
         <w:p>
           <w:pPr>
@@ -1852,6 +1969,7 @@
             <w:id w:val="-573587230"/>
             <w:bibliography/>
           </w:sdtPr>
+          <w:sdtEndPr/>
           <w:sdtContent>
             <w:p>
               <w:pPr>
@@ -3487,7 +3605,7 @@
 </file>
 
 <file path=customXml/itemProps1.xml><?xml version="1.0" encoding="utf-8"?>
-<ds:datastoreItem xmlns:ds="http://schemas.openxmlformats.org/officeDocument/2006/customXml" ds:itemID="{BF985B41-F8BA-4719-9E1E-A4B65F449FA7}">
+<ds:datastoreItem xmlns:ds="http://schemas.openxmlformats.org/officeDocument/2006/customXml" ds:itemID="{7D091307-B219-4942-BAD9-82131D5EE7A8}">
   <ds:schemaRefs>
     <ds:schemaRef ds:uri="http://schemas.openxmlformats.org/officeDocument/2006/bibliography"/>
   </ds:schemaRefs>

</xml_diff>

<commit_message>
added unfinished sequence diagram -bp
</commit_message>
<xml_diff>
--- a/ProjectReportPart1.docx
+++ b/ProjectReportPart1.docx
@@ -1,6 +1,6 @@
 
 <file path=word/document.xml><?xml version="1.0" encoding="utf-8"?>
-<w:document xmlns:wpc="http://schemas.microsoft.com/office/word/2010/wordprocessingCanvas" xmlns:mo="http://schemas.microsoft.com/office/mac/office/2008/main" xmlns:mc="http://schemas.openxmlformats.org/markup-compatibility/2006" xmlns:mv="urn:schemas-microsoft-com:mac:vml" xmlns:o="urn:schemas-microsoft-com:office:office" xmlns:r="http://schemas.openxmlformats.org/officeDocument/2006/relationships" xmlns:m="http://schemas.openxmlformats.org/officeDocument/2006/math" xmlns:v="urn:schemas-microsoft-com:vml" xmlns:wp14="http://schemas.microsoft.com/office/word/2010/wordprocessingDrawing" xmlns:wp="http://schemas.openxmlformats.org/drawingml/2006/wordprocessingDrawing" xmlns:w10="urn:schemas-microsoft-com:office:word" xmlns:w="http://schemas.openxmlformats.org/wordprocessingml/2006/main" xmlns:w14="http://schemas.microsoft.com/office/word/2010/wordml" xmlns:w15="http://schemas.microsoft.com/office/word/2012/wordml" xmlns:wpg="http://schemas.microsoft.com/office/word/2010/wordprocessingGroup" xmlns:wpi="http://schemas.microsoft.com/office/word/2010/wordprocessingInk" xmlns:wne="http://schemas.microsoft.com/office/word/2006/wordml" xmlns:wps="http://schemas.microsoft.com/office/word/2010/wordprocessingShape" mc:Ignorable="w14 w15 wp14">
+<w:document xmlns:wpc="http://schemas.microsoft.com/office/word/2010/wordprocessingCanvas" xmlns:cx="http://schemas.microsoft.com/office/drawing/2014/chartex" xmlns:cx1="http://schemas.microsoft.com/office/drawing/2015/9/8/chartex" xmlns:cx2="http://schemas.microsoft.com/office/drawing/2015/10/21/chartex" xmlns:cx3="http://schemas.microsoft.com/office/drawing/2016/5/9/chartex" xmlns:cx4="http://schemas.microsoft.com/office/drawing/2016/5/10/chartex" xmlns:cx5="http://schemas.microsoft.com/office/drawing/2016/5/11/chartex" xmlns:cx6="http://schemas.microsoft.com/office/drawing/2016/5/12/chartex" xmlns:cx7="http://schemas.microsoft.com/office/drawing/2016/5/13/chartex" xmlns:cx8="http://schemas.microsoft.com/office/drawing/2016/5/14/chartex" xmlns:mc="http://schemas.openxmlformats.org/markup-compatibility/2006" xmlns:aink="http://schemas.microsoft.com/office/drawing/2016/ink" xmlns:am3d="http://schemas.microsoft.com/office/drawing/2017/model3d" xmlns:o="urn:schemas-microsoft-com:office:office" xmlns:r="http://schemas.openxmlformats.org/officeDocument/2006/relationships" xmlns:m="http://schemas.openxmlformats.org/officeDocument/2006/math" xmlns:v="urn:schemas-microsoft-com:vml" xmlns:wp14="http://schemas.microsoft.com/office/word/2010/wordprocessingDrawing" xmlns:wp="http://schemas.openxmlformats.org/drawingml/2006/wordprocessingDrawing" xmlns:w10="urn:schemas-microsoft-com:office:word" xmlns:w="http://schemas.openxmlformats.org/wordprocessingml/2006/main" xmlns:w14="http://schemas.microsoft.com/office/word/2010/wordml" xmlns:w15="http://schemas.microsoft.com/office/word/2012/wordml" xmlns:w16cid="http://schemas.microsoft.com/office/word/2016/wordml/cid" xmlns:w16se="http://schemas.microsoft.com/office/word/2015/wordml/symex" xmlns:wpg="http://schemas.microsoft.com/office/word/2010/wordprocessingGroup" xmlns:wpi="http://schemas.microsoft.com/office/word/2010/wordprocessingInk" xmlns:wne="http://schemas.microsoft.com/office/word/2006/wordml" xmlns:wps="http://schemas.microsoft.com/office/word/2010/wordprocessingShape" mc:Ignorable="w14 w15 w16se w16cid wp14">
   <w:body>
     <w:p>
       <w:pPr>
@@ -62,8 +62,6 @@
         <w:pStyle w:val="Title"/>
         <w:jc w:val="center"/>
       </w:pPr>
-      <w:bookmarkStart w:id="0" w:name="_GoBack"/>
-      <w:bookmarkEnd w:id="0"/>
       <w:r>
         <w:t>Carlos Perez</w:t>
       </w:r>
@@ -428,16 +426,7 @@
         <w:ind w:firstLine="360"/>
       </w:pPr>
       <w:r>
-        <w:t xml:space="preserve">The goal of this project is to create a video game version of the card game, Dominion. This game will run in a web browser so that users can </w:t>
-      </w:r>
-      <w:r>
-        <w:t>simply go to a website and start playing. The initial version doesn’t need to have all the features that the physical card game offers, but more features can be added to future versions, and expansion packs. In future implementations of the game, we’d like</w:t>
-      </w:r>
-      <w:r>
-        <w:t xml:space="preserve"> to see multiplayer capabilities, a scoreboard that can be seen by all players, the ability for players to play against the computer, and a log to keep track of players actions. We’d also like to offer expansion packs for the players so that they can add a</w:t>
-      </w:r>
-      <w:r>
-        <w:t>dditional cards to the game.</w:t>
+        <w:t>The goal of this project is to create a video game version of the card game, Dominion. This game will run in a web browser so that users can simply go to a website and start playing. The initial version doesn’t need to have all the features that the physical card game offers, but more features can be added to future versions, and expansion packs. In future implementations of the game, we’d like to see multiplayer capabilities, a scoreboard that can be seen by all players, the ability for players to play against the computer, and a log to keep track of players actions. We’d also like to offer expansion packs for the players so that they can add additional cards to the game.</w:t>
       </w:r>
     </w:p>
     <w:p>
@@ -446,10 +435,7 @@
         <w:ind w:firstLine="360"/>
       </w:pPr>
       <w:r>
-        <w:t>A game of Dominion includes 10 kingdom cards that are chosen at random from a deck of 17 different kingdom cards. 10 copies of the 10 chosen kingdom cards are added to the supply which will be shared by all players. The initial</w:t>
-      </w:r>
-      <w:r>
-        <w:t xml:space="preserve"> version of this project will offer 11 of the 17 kingdom cards so that players will still get variability in their games. In addition to those cards, three types of treasure cards and four types of victory point cards will also be added to the supply.  </w:t>
+        <w:t xml:space="preserve">A game of Dominion includes 10 kingdom cards that are chosen at random from a deck of 17 different kingdom cards. 10 copies of the 10 chosen kingdom cards are added to the supply which will be shared by all players. The initial version of this project will offer 11 of the 17 kingdom cards so that players will still get variability in their games. In addition to those cards, three types of treasure cards and four types of victory point cards will also be added to the supply.  </w:t>
       </w:r>
     </w:p>
     <w:p>
@@ -458,16 +444,7 @@
         <w:ind w:firstLine="360"/>
       </w:pPr>
       <w:r>
-        <w:t>Pl</w:t>
-      </w:r>
-      <w:r>
-        <w:t>ayers will each get their own draw deck, hand of cards, area for their played cards, and discard pile. They will start with 7 copper cards, and 3 estates cards. Treasure cards, can be played to purchase things. Each type of treasure card has a unique buyin</w:t>
-      </w:r>
-      <w:r>
-        <w:t>g power, or buy points. The types of treasure cards are: Copper, Silver, and Gold, they are part of the supply.  Copper is free to buy.  Silver costs 3 buy points to buy and increases buy points by 2 when played. Gold costs 6 buy points to buy and increase</w:t>
-      </w:r>
-      <w:r>
-        <w:t>s buy points by 3 when played.</w:t>
+        <w:t>Players will each get their own draw deck, hand of cards, area for their played cards, and discard pile. They will start with 7 copper cards, and 3 estates cards. Treasure cards, can be played to purchase things. Each type of treasure card has a unique buying power, or buy points. The types of treasure cards are: Copper, Silver, and Gold, they are part of the supply.  Copper is free to buy.  Silver costs 3 buy points to buy and increases buy points by 2 when played. Gold costs 6 buy points to buy and increases buy points by 3 when played.</w:t>
       </w:r>
     </w:p>
     <w:p>
@@ -476,10 +453,7 @@
         <w:ind w:firstLine="360"/>
       </w:pPr>
       <w:r>
-        <w:t>At the beginning of the game and at the end of the player’s turn, five cards are moved from the draw deck to the player’s hand.  If a player attempts to draw a card when no cards remain in the draw deck, then all the cards fr</w:t>
-      </w:r>
-      <w:r>
-        <w:t>om the discard pile are moved to the draw deck and shuffled to randomize the order.</w:t>
+        <w:t>At the beginning of the game and at the end of the player’s turn, five cards are moved from the draw deck to the player’s hand.  If a player attempts to draw a card when no cards remain in the draw deck, then all the cards from the discard pile are moved to the draw deck and shuffled to randomize the order.</w:t>
       </w:r>
     </w:p>
     <w:p>
@@ -489,13 +463,7 @@
       </w:pPr>
       <w:r>
         <w:lastRenderedPageBreak/>
-        <w:t xml:space="preserve">The player’s hand contains the cards drawn from the draw deck. A player may choose to play any of the treasure or action cards by clicking on the card image.  Action cards </w:t>
-      </w:r>
-      <w:r>
-        <w:t>may only be played if the player has actions points available.  If a card can be legally played, it is moved from the player’s hand to the played card area and the game is modified as described on the text of the card.  Treasure cards do not require action</w:t>
-      </w:r>
-      <w:r>
-        <w:t>s and always increase the amount of buy points available to the player.</w:t>
+        <w:t>The player’s hand contains the cards drawn from the draw deck. A player may choose to play any of the treasure or action cards by clicking on the card image.  Action cards may only be played if the player has actions points available.  If a card can be legally played, it is moved from the player’s hand to the played card area and the game is modified as described on the text of the card.  Treasure cards do not require actions and always increase the amount of buy points available to the player.</w:t>
       </w:r>
     </w:p>
     <w:p>
@@ -504,13 +472,7 @@
         <w:ind w:firstLine="360"/>
       </w:pPr>
       <w:r>
-        <w:t>When a player no longer can, or wishes to play more action cards, they may choose to add cards from the supply to their deck.  To buy a card, a player needs at least one buy action, th</w:t>
-      </w:r>
-      <w:r>
-        <w:t>eir buy points need to be at least as great as the cost, and the quantity of the card in the supply must be greater than zero.  If the player can buy a card they may click on the supply pile and move one copy to their discard pile.  When a player can, or n</w:t>
-      </w:r>
-      <w:r>
-        <w:t>o longer wishes to buy cards, they end their turn.  All cards in the played cards area, or remaining in the player’s hand are moved to the player’s discard pile.  The player draws five new cards and the next turn begins.</w:t>
+        <w:t>When a player no longer can, or wishes to play more action cards, they may choose to add cards from the supply to their deck.  To buy a card, a player needs at least one buy action, their buy points need to be at least as great as the cost, and the quantity of the card in the supply must be greater than zero.  If the player can buy a card they may click on the supply pile and move one copy to their discard pile.  When a player can, or no longer wishes to buy cards, they end their turn.  All cards in the played cards area, or remaining in the player’s hand are moved to the player’s discard pile.  The player draws five new cards and the next turn begins.</w:t>
       </w:r>
     </w:p>
     <w:p>
@@ -519,10 +481,7 @@
         <w:ind w:firstLine="360"/>
       </w:pPr>
       <w:r>
-        <w:t>The game ends either when the last province is purchased or when any three other supply piles are empty.  When the game ends, the total value of victory points in each player’s deck should be calculated.  The player with the highest number of victory point</w:t>
-      </w:r>
-      <w:r>
-        <w:t xml:space="preserve">s total wins the game, if it’s a tie, the player who went first will lose. </w:t>
+        <w:t xml:space="preserve">The game ends either when the last province is purchased or when any three other supply piles are empty.  When the game ends, the total value of victory points in each player’s deck should be calculated.  The player with the highest number of victory points total wins the game, if it’s a tie, the player who went first will lose. </w:t>
       </w:r>
     </w:p>
     <w:p>
@@ -531,10 +490,7 @@
         <w:ind w:firstLine="360"/>
       </w:pPr>
       <w:r>
-        <w:t>In future iterations of the game there should be a scoreboard that players can view on the games website. This way players can keep track of their improvements, and compare their b</w:t>
-      </w:r>
-      <w:r>
-        <w:t xml:space="preserve">est scores with others. This could be done by ranking the average points per turn that a player earns. The scoreboard should have the player’s name, the score, and the ten kingdom cards used.  The score data should be stored for permanence. </w:t>
+        <w:t xml:space="preserve">In future iterations of the game there should be a scoreboard that players can view on the games website. This way players can keep track of their improvements, and compare their best scores with others. This could be done by ranking the average points per turn that a player earns. The scoreboard should have the player’s name, the score, and the ten kingdom cards used.  The score data should be stored for permanence. </w:t>
       </w:r>
     </w:p>
     <w:p>
@@ -543,20 +499,11 @@
         <w:ind w:firstLine="360"/>
       </w:pPr>
       <w:r>
-        <w:t>Some type of m</w:t>
-      </w:r>
-      <w:r>
-        <w:t xml:space="preserve">ultiplayer capabilities should be added in the future as well. Multiplayer capabilities would significantly increase the scope of the project.  The ideal way would be a networked system with </w:t>
+        <w:t xml:space="preserve">Some type of multiplayer capabilities should be added in the future as well. Multiplayer capabilities would significantly increase the scope of the project.  The ideal way would be a networked system with </w:t>
       </w:r>
       <w:r>
         <w:lastRenderedPageBreak/>
-        <w:t>all players at different computers.  Another option is the “hot s</w:t>
-      </w:r>
-      <w:r>
-        <w:t>eat” method where players take turns sharing one computer.  The main difficulty with the second method is that certain cards require decision making on another player’s turn.  This could make the game so cumbersome in some situations as to be basically unp</w:t>
-      </w:r>
-      <w:r>
-        <w:t>layable.</w:t>
+        <w:t>all players at different computers.  Another option is the “hot seat” method where players take turns sharing one computer.  The main difficulty with the second method is that certain cards require decision making on another player’s turn.  This could make the game so cumbersome in some situations as to be basically unplayable.</w:t>
       </w:r>
     </w:p>
     <w:p>
@@ -565,10 +512,7 @@
         <w:ind w:firstLine="360"/>
       </w:pPr>
       <w:r>
-        <w:t xml:space="preserve">Hopefully A.I will be in the first release of this game. Since network multiplayer won’t be in the first release, and it would be the only other way to give users a smooth experience, it makes sense to at least have the option to play against the </w:t>
-      </w:r>
-      <w:r>
-        <w:t>computer.</w:t>
+        <w:t>Hopefully A.I will be in the first release of this game. Since network multiplayer won’t be in the first release, and it would be the only other way to give users a smooth experience, it makes sense to at least have the option to play against the computer.</w:t>
       </w:r>
     </w:p>
     <w:p>
@@ -577,13 +521,7 @@
         <w:ind w:firstLine="360"/>
       </w:pPr>
       <w:r>
-        <w:t>A Gamelog could be added to the game eventually. This is necessary for multiplayer, but may be helpful for single player as well.  In a multiplayer game, it is important to be able to see what cards were purchased, played, or discarded on other p</w:t>
-      </w:r>
-      <w:r>
-        <w:t>layers’ turns.  A solitaire player may wish to examine past games to improve their future play.  If players have access to a gamelog, it’s possible for them to critically examine games that they finished a long time ago.  However, the potential audience fo</w:t>
-      </w:r>
-      <w:r>
-        <w:t>r that is very limited and the gamelog should be added after multiplayer capabilities are implemented.</w:t>
+        <w:t>A Gamelog could be added to the game eventually. This is necessary for multiplayer, but may be helpful for single player as well.  In a multiplayer game, it is important to be able to see what cards were purchased, played, or discarded on other players’ turns.  A solitaire player may wish to examine past games to improve their future play.  If players have access to a gamelog, it’s possible for them to critically examine games that they finished a long time ago.  However, the potential audience for that is very limited and the gamelog should be added after multiplayer capabilities are implemented.</w:t>
       </w:r>
     </w:p>
     <w:p>
@@ -592,13 +530,7 @@
         <w:ind w:firstLine="360"/>
       </w:pPr>
       <w:r>
-        <w:t>Adding additional cards in later updates would extend the lifetime of the game. So far 268 unique Kingdom Cards have been officially released through the</w:t>
-      </w:r>
-      <w:r>
-        <w:t xml:space="preserve"> base game and the expansions.  An additional 33 are being released in October 2017 bringing the total up to 301.  That means that there are more than 400 quadrillion unique combinations of 10 cards.  In October, that number will rise to more than a quinti</w:t>
-      </w:r>
-      <w:r>
-        <w:t>llion.  Each new card adds more variety than the last, making this an ideal target for future expansions.</w:t>
+        <w:t>Adding additional cards in later updates would extend the lifetime of the game. So far 268 unique Kingdom Cards have been officially released through the base game and the expansions.  An additional 33 are being released in October 2017 bringing the total up to 301.  That means that there are more than 400 quadrillion unique combinations of 10 cards.  In October, that number will rise to more than a quintillion.  Each new card adds more variety than the last, making this an ideal target for future expansions.</w:t>
       </w:r>
     </w:p>
     <w:p>
@@ -607,10 +539,7 @@
         <w:ind w:firstLine="360"/>
       </w:pPr>
       <w:r>
-        <w:t>This game should be released when the minimum requirements for an enjoyable experience have been met. Once the game is released and players are offeri</w:t>
-      </w:r>
-      <w:r>
-        <w:t xml:space="preserve">ng their feedback about the game, less important features can be added, and some features and game fixes that players request can also be added. </w:t>
+        <w:t xml:space="preserve">This game should be released when the minimum requirements for an enjoyable experience have been met. Once the game is released and players are offering their feedback about the game, less important features can be added, and some features and game fixes that players request can also be added. </w:t>
       </w:r>
     </w:p>
     <w:p>
@@ -734,13 +663,7 @@
                               <w:rPr>
                                 <w:color w:val="000000"/>
                               </w:rPr>
-                              <w:t xml:space="preserve">consist of copper, silver, and gold cards. These cards are placed in the </w:t>
-                            </w:r>
-                            <w:r>
-                              <w:rPr>
-                                <w:color w:val="000000"/>
-                              </w:rPr>
-                              <w:t>supply after each player takes 7 copper cards.</w:t>
+                              <w:t>consist of copper, silver, and gold cards. These cards are placed in the supply after each player takes 7 copper cards.</w:t>
                             </w:r>
                             <w:r>
                               <w:rPr>
@@ -777,7 +700,7 @@
           </mc:Choice>
           <mc:Fallback>
             <w:pict>
-              <v:rect w14:anchorId="389A19D3" id="Text Box 2" o:spid="_x0000_s1026" style="position:absolute;margin-left:424.5pt;margin-top:1.1pt;width:126.05pt;height:171.05pt;z-index:3;visibility:visible;mso-wrap-style:square;mso-wrap-distance-left:9pt;mso-wrap-distance-top:3.6pt;mso-wrap-distance-right:9pt;mso-wrap-distance-bottom:3.6pt;mso-position-horizontal:absolute;mso-position-horizontal-relative:page;mso-position-vertical:absolute;mso-position-vertical-relative:text;v-text-anchor:top" o:gfxdata="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" filled="f" stroked="f">
+              <v:rect w14:anchorId="389A19D3" id="Text Box 2" o:spid="_x0000_s1026" style="position:absolute;margin-left:424.5pt;margin-top:1.1pt;width:126.05pt;height:171.05pt;z-index:3;visibility:visible;mso-wrap-style:square;mso-wrap-distance-left:9pt;mso-wrap-distance-top:3.6pt;mso-wrap-distance-right:9pt;mso-wrap-distance-bottom:3.6pt;mso-position-horizontal:absolute;mso-position-horizontal-relative:page;mso-position-vertical:absolute;mso-position-vertical-relative:text;v-text-anchor:top" o:gfxdata="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" filled="f" stroked="f">
                 <v:textbox>
                   <w:txbxContent>
                     <w:p>
@@ -798,13 +721,7 @@
                         <w:rPr>
                           <w:color w:val="000000"/>
                         </w:rPr>
-                        <w:t xml:space="preserve">consist of copper, silver, and gold cards. These cards are placed in the </w:t>
-                      </w:r>
-                      <w:r>
-                        <w:rPr>
-                          <w:color w:val="000000"/>
-                        </w:rPr>
-                        <w:t>supply after each player takes 7 copper cards.</w:t>
+                        <w:t>consist of copper, silver, and gold cards. These cards are placed in the supply after each player takes 7 copper cards.</w:t>
                       </w:r>
                       <w:r>
                         <w:rPr>
@@ -949,13 +866,7 @@
                               <w:rPr>
                                 <w:color w:val="000000"/>
                               </w:rPr>
-                              <w:t>Estate, Duchy, and Province cards are the basic victory cards, and are available in every game. If 3-4 people are playing, 12 (or 8 if 2 people are playing) each</w:t>
-                            </w:r>
-                            <w:r>
-                              <w:rPr>
-                                <w:color w:val="000000"/>
-                              </w:rPr>
-                              <w:t xml:space="preserve"> of Estate, Duchy, and Province cards are placed face-up in the supply after each player takes 3 estate cards.</w:t>
+                              <w:t>Estate, Duchy, and Province cards are the basic victory cards, and are available in every game. If 3-4 people are playing, 12 (or 8 if 2 people are playing) each of Estate, Duchy, and Province cards are placed face-up in the supply after each player takes 3 estate cards.</w:t>
                             </w:r>
                           </w:p>
                           <w:p>
@@ -979,7 +890,7 @@
           </mc:Choice>
           <mc:Fallback>
             <w:pict>
-              <v:rect w14:anchorId="6C7BEB06" id="_x0000_s1027" style="position:absolute;margin-left:425.25pt;margin-top:.75pt;width:126.05pt;height:202.55pt;z-index:4;visibility:visible;mso-wrap-style:square;mso-wrap-distance-left:9pt;mso-wrap-distance-top:3.6pt;mso-wrap-distance-right:9pt;mso-wrap-distance-bottom:3.6pt;mso-position-horizontal:absolute;mso-position-horizontal-relative:page;mso-position-vertical:absolute;mso-position-vertical-relative:text;v-text-anchor:top" o:gfxdata="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" filled="f" stroked="f">
+              <v:rect w14:anchorId="6C7BEB06" id="_x0000_s1027" style="position:absolute;margin-left:425.25pt;margin-top:.75pt;width:126.05pt;height:202.55pt;z-index:4;visibility:visible;mso-wrap-style:square;mso-wrap-distance-left:9pt;mso-wrap-distance-top:3.6pt;mso-wrap-distance-right:9pt;mso-wrap-distance-bottom:3.6pt;mso-position-horizontal:absolute;mso-position-horizontal-relative:page;mso-position-vertical:absolute;mso-position-vertical-relative:text;v-text-anchor:top" o:gfxdata="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" filled="f" stroked="f">
                 <v:textbox>
                   <w:txbxContent>
                     <w:p>
@@ -1000,13 +911,7 @@
                         <w:rPr>
                           <w:color w:val="000000"/>
                         </w:rPr>
-                        <w:t>Estate, Duchy, and Province cards are the basic victory cards, and are available in every game. If 3-4 people are playing, 12 (or 8 if 2 people are playing) each</w:t>
-                      </w:r>
-                      <w:r>
-                        <w:rPr>
-                          <w:color w:val="000000"/>
-                        </w:rPr>
-                        <w:t xml:space="preserve"> of Estate, Duchy, and Province cards are placed face-up in the supply after each player takes 3 estate cards.</w:t>
+                        <w:t>Estate, Duchy, and Province cards are the basic victory cards, and are available in every game. If 3-4 people are playing, 12 (or 8 if 2 people are playing) each of Estate, Duchy, and Province cards are placed face-up in the supply after each player takes 3 estate cards.</w:t>
                       </w:r>
                     </w:p>
                     <w:p>
@@ -1138,13 +1043,7 @@
                               <w:rPr>
                                 <w:color w:val="000000"/>
                               </w:rPr>
-                              <w:t>are mostly used with specific action cards like Witch cards. 10 curse cards go in the supply for a 2 player game, 20 cards go i</w:t>
-                            </w:r>
-                            <w:r>
-                              <w:rPr>
-                                <w:color w:val="000000"/>
-                              </w:rPr>
-                              <w:t>n the supply for 3 players, and 30 cards go in the supply for 4 players. These have a negative victory point value.</w:t>
+                              <w:t>are mostly used with specific action cards like Witch cards. 10 curse cards go in the supply for a 2 player game, 20 cards go in the supply for 3 players, and 30 cards go in the supply for 4 players. These have a negative victory point value.</w:t>
                             </w:r>
                           </w:p>
                           <w:p>
@@ -1168,7 +1067,7 @@
           </mc:Choice>
           <mc:Fallback>
             <w:pict>
-              <v:rect w14:anchorId="32F05923" id="_x0000_s1028" style="position:absolute;margin-left:291.6pt;margin-top:53.8pt;width:342.8pt;height:109.55pt;z-index:5;visibility:visible;mso-wrap-style:square;mso-wrap-distance-left:9pt;mso-wrap-distance-top:3.6pt;mso-wrap-distance-right:9pt;mso-wrap-distance-bottom:3.6pt;mso-position-horizontal:right;mso-position-horizontal-relative:margin;mso-position-vertical:absolute;mso-position-vertical-relative:text;v-text-anchor:top" o:gfxdata="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" filled="f" stroked="f">
+              <v:rect w14:anchorId="32F05923" id="_x0000_s1028" style="position:absolute;margin-left:291.6pt;margin-top:53.8pt;width:342.8pt;height:109.55pt;z-index:5;visibility:visible;mso-wrap-style:square;mso-wrap-distance-left:9pt;mso-wrap-distance-top:3.6pt;mso-wrap-distance-right:9pt;mso-wrap-distance-bottom:3.6pt;mso-position-horizontal:right;mso-position-horizontal-relative:margin;mso-position-vertical:absolute;mso-position-vertical-relative:text;v-text-anchor:top" o:gfxdata="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" filled="f" stroked="f">
                 <v:textbox>
                   <w:txbxContent>
                     <w:p>
@@ -1189,13 +1088,7 @@
                         <w:rPr>
                           <w:color w:val="000000"/>
                         </w:rPr>
-                        <w:t>are mostly used with specific action cards like Witch cards. 10 curse cards go in the supply for a 2 player game, 20 cards go i</w:t>
-                      </w:r>
-                      <w:r>
-                        <w:rPr>
-                          <w:color w:val="000000"/>
-                        </w:rPr>
-                        <w:t>n the supply for 3 players, and 30 cards go in the supply for 4 players. These have a negative victory point value.</w:t>
+                        <w:t>are mostly used with specific action cards like Witch cards. 10 curse cards go in the supply for a 2 player game, 20 cards go in the supply for 3 players, and 30 cards go in the supply for 4 players. These have a negative victory point value.</w:t>
                       </w:r>
                     </w:p>
                     <w:p>
@@ -1358,7 +1251,7 @@
           </mc:Choice>
           <mc:Fallback>
             <w:pict>
-              <v:rect w14:anchorId="2A406D54" id="_x0000_s1029" style="position:absolute;margin-left:293.1pt;margin-top:.7pt;width:344.3pt;height:162.8pt;z-index:6;visibility:visible;mso-wrap-style:square;mso-wrap-distance-left:9pt;mso-wrap-distance-top:3.6pt;mso-wrap-distance-right:9pt;mso-wrap-distance-bottom:3.6pt;mso-position-horizontal:right;mso-position-horizontal-relative:margin;mso-position-vertical:absolute;mso-position-vertical-relative:text;v-text-anchor:top" o:gfxdata="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" filled="f" stroked="f">
+              <v:rect w14:anchorId="2A406D54" id="_x0000_s1029" style="position:absolute;margin-left:293.1pt;margin-top:.7pt;width:344.3pt;height:162.8pt;z-index:6;visibility:visible;mso-wrap-style:square;mso-wrap-distance-left:9pt;mso-wrap-distance-top:3.6pt;mso-wrap-distance-right:9pt;mso-wrap-distance-bottom:3.6pt;mso-position-horizontal:right;mso-position-horizontal-relative:margin;mso-position-vertical:absolute;mso-position-vertical-relative:text;v-text-anchor:top" o:gfxdata="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" filled="f" stroked="f">
                 <v:textbox>
                   <w:txbxContent>
                     <w:p>
@@ -1523,13 +1416,7 @@
                               <w:rPr>
                                 <w:color w:val="000000"/>
                               </w:rPr>
-                              <w:t xml:space="preserve">are selected by the </w:t>
-                            </w:r>
-                            <w:r>
-                              <w:rPr>
-                                <w:color w:val="000000"/>
-                              </w:rPr>
-                              <w:t>players at the beginning of the game. 10 of each of the selected cards are placed face-up in piles on the table.</w:t>
+                              <w:t>are selected by the players at the beginning of the game. 10 of each of the selected cards are placed face-up in piles on the table.</w:t>
                             </w:r>
                           </w:p>
                         </w:txbxContent>
@@ -1545,7 +1432,7 @@
           </mc:Choice>
           <mc:Fallback>
             <w:pict>
-              <v:rect w14:anchorId="59CCDDE6" id="_x0000_s1030" style="position:absolute;margin-left:123.3pt;margin-top:.75pt;width:174.5pt;height:135.8pt;z-index:2;visibility:visible;mso-wrap-style:square;mso-wrap-distance-left:9pt;mso-wrap-distance-top:3.6pt;mso-wrap-distance-right:9pt;mso-wrap-distance-bottom:3.6pt;mso-position-horizontal:right;mso-position-horizontal-relative:margin;mso-position-vertical:absolute;mso-position-vertical-relative:text;v-text-anchor:top" o:gfxdata="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" filled="f" stroked="f">
+              <v:rect w14:anchorId="59CCDDE6" id="_x0000_s1030" style="position:absolute;margin-left:123.3pt;margin-top:.75pt;width:174.5pt;height:135.8pt;z-index:2;visibility:visible;mso-wrap-style:square;mso-wrap-distance-left:9pt;mso-wrap-distance-top:3.6pt;mso-wrap-distance-right:9pt;mso-wrap-distance-bottom:3.6pt;mso-position-horizontal:right;mso-position-horizontal-relative:margin;mso-position-vertical:absolute;mso-position-vertical-relative:text;v-text-anchor:top" o:gfxdata="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" filled="f" stroked="f">
                 <v:textbox>
                   <w:txbxContent>
                     <w:p>
@@ -1572,13 +1459,7 @@
                         <w:rPr>
                           <w:color w:val="000000"/>
                         </w:rPr>
-                        <w:t xml:space="preserve">are selected by the </w:t>
-                      </w:r>
-                      <w:r>
-                        <w:rPr>
-                          <w:color w:val="000000"/>
-                        </w:rPr>
-                        <w:t>players at the beginning of the game. 10 of each of the selected cards are placed face-up in piles on the table.</w:t>
+                        <w:t>are selected by the players at the beginning of the game. 10 of each of the selected cards are placed face-up in piles on the table.</w:t>
                       </w:r>
                     </w:p>
                   </w:txbxContent>
@@ -1680,7 +1561,7 @@
           </mc:Choice>
           <mc:Fallback>
             <w:pict>
-              <v:rect w14:anchorId="24CAEC93" id="_x0000_s1031" style="position:absolute;margin-left:123.3pt;margin-top:144.6pt;width:174.5pt;height:135.8pt;z-index:7;visibility:visible;mso-wrap-style:square;mso-wrap-distance-left:9pt;mso-wrap-distance-top:3.6pt;mso-wrap-distance-right:9pt;mso-wrap-distance-bottom:3.6pt;mso-position-horizontal:right;mso-position-horizontal-relative:margin;mso-position-vertical:absolute;mso-position-vertical-relative:text;v-text-anchor:top" o:gfxdata="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" filled="f" stroked="f">
+              <v:rect w14:anchorId="24CAEC93" id="_x0000_s1031" style="position:absolute;margin-left:123.3pt;margin-top:144.6pt;width:174.5pt;height:135.8pt;z-index:7;visibility:visible;mso-wrap-style:square;mso-wrap-distance-left:9pt;mso-wrap-distance-top:3.6pt;mso-wrap-distance-right:9pt;mso-wrap-distance-bottom:3.6pt;mso-position-horizontal:right;mso-position-horizontal-relative:margin;mso-position-vertical:absolute;mso-position-vertical-relative:text;v-text-anchor:top" o:gfxdata="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" filled="f" stroked="f">
                 <v:textbox>
                   <w:txbxContent>
                     <w:p>
@@ -1729,10 +1610,7 @@
         <w:t xml:space="preserve">Action phase </w:t>
       </w:r>
       <w:r>
-        <w:t>is when</w:t>
-      </w:r>
-      <w:r>
-        <w:t xml:space="preserve"> the player can play an action card for every action they have, then follow the card’s instructions.</w:t>
+        <w:t>is when the player can play an action card for every action they have, then follow the card’s instructions.</w:t>
       </w:r>
     </w:p>
     <w:p>
@@ -1754,10 +1632,7 @@
         <w:t xml:space="preserve">Clean-up phase </w:t>
       </w:r>
       <w:r>
-        <w:t>is when players collect their h</w:t>
-      </w:r>
-      <w:r>
-        <w:t>and and their cards and place them into their discard pile.</w:t>
+        <w:t>is when players collect their hand and their cards and place them into their discard pile.</w:t>
       </w:r>
     </w:p>
     <w:p>
@@ -1779,10 +1654,7 @@
         <w:t xml:space="preserve">Buys: </w:t>
       </w:r>
       <w:r>
-        <w:t>Players can increase their buys when they play treasure car</w:t>
-      </w:r>
-      <w:r>
-        <w:t>ds. Buys allow the player to purchase cards from their supply.</w:t>
+        <w:t>Players can increase their buys when they play treasure cards. Buys allow the player to purchase cards from their supply.</w:t>
       </w:r>
     </w:p>
     <w:p>
@@ -1804,10 +1676,7 @@
         <w:t xml:space="preserve">Cost </w:t>
       </w:r>
       <w:r>
-        <w:t>is the amount of coins that must be paid to</w:t>
-      </w:r>
-      <w:r>
-        <w:t xml:space="preserve"> buy a card.</w:t>
+        <w:t>is the amount of coins that must be paid to buy a card.</w:t>
       </w:r>
     </w:p>
     <w:p>
@@ -1829,10 +1698,7 @@
         <w:t xml:space="preserve">Discard: </w:t>
       </w:r>
       <w:r>
-        <w:t>To move a card into the discard pile. This is done during a clean-up phase, or when another card has an effect that requires a</w:t>
-      </w:r>
-      <w:r>
-        <w:t xml:space="preserve"> card to be discarded.</w:t>
+        <w:t>To move a card into the discard pile. This is done during a clean-up phase, or when another card has an effect that requires a card to be discarded.</w:t>
       </w:r>
     </w:p>
     <w:p>
@@ -1876,10 +1742,7 @@
         <w:t xml:space="preserve">Play Area: </w:t>
       </w:r>
       <w:r>
-        <w:t xml:space="preserve">The table, or </w:t>
-      </w:r>
-      <w:r>
-        <w:t xml:space="preserve">other surface where the entire game takes place. This is where all the decks and piles reside, and where the players gather around. </w:t>
+        <w:t xml:space="preserve">The table, or other surface where the entire game takes place. This is where all the decks and piles reside, and where the players gather around. </w:t>
       </w:r>
     </w:p>
     <w:p>
@@ -1901,10 +1764,7 @@
         <w:t xml:space="preserve">Supply Pile </w:t>
       </w:r>
       <w:r>
-        <w:t>is the deck of cards that players can buy from</w:t>
-      </w:r>
-      <w:r>
-        <w:t xml:space="preserve">. </w:t>
+        <w:t xml:space="preserve">is the deck of cards that players can buy from. </w:t>
       </w:r>
     </w:p>
     <w:p>
@@ -2136,14 +1996,7 @@
                 <w:b w:val="0"/>
                 <w:bCs w:val="0"/>
               </w:rPr>
-              <w:t>The system shall initialize the board by selecting 10 random Kingdom cards, creating</w:t>
-            </w:r>
-            <w:r>
-              <w:rPr>
-                <w:b w:val="0"/>
-                <w:bCs w:val="0"/>
-              </w:rPr>
-              <w:t xml:space="preserve"> the supply with those cards, giving each player a shuffled starting deck and drawing five cards when a new game begins.</w:t>
+              <w:t>The system shall initialize the board by selecting 10 random Kingdom cards, creating the supply with those cards, giving each player a shuffled starting deck and drawing five cards when a new game begins.</w:t>
             </w:r>
           </w:p>
         </w:tc>
@@ -2416,14 +2269,7 @@
                 <w:b w:val="0"/>
                 <w:bCs w:val="0"/>
               </w:rPr>
-              <w:t xml:space="preserve">The system shall increase the number of coins available to </w:t>
-            </w:r>
-            <w:r>
-              <w:rPr>
-                <w:b w:val="0"/>
-                <w:bCs w:val="0"/>
-              </w:rPr>
-              <w:t>a player by the value of the treasure card whenever a treasure card is played.</w:t>
+              <w:t>The system shall increase the number of coins available to a player by the value of the treasure card whenever a treasure card is played.</w:t>
             </w:r>
           </w:p>
         </w:tc>
@@ -2806,10 +2652,7 @@
               <w:jc w:val="both"/>
             </w:pPr>
             <w:r>
-              <w:t xml:space="preserve">The system shall check to see if the supply pile is empty when a card is bought or gained.  If it is, the </w:t>
-            </w:r>
-            <w:r>
-              <w:t>system will check to see if the game has ended.</w:t>
+              <w:t>The system shall check to see if the supply pile is empty when a card is bought or gained.  If it is, the system will check to see if the game has ended.</w:t>
             </w:r>
           </w:p>
         </w:tc>
@@ -2961,10 +2804,7 @@
               <w:jc w:val="both"/>
             </w:pPr>
             <w:r>
-              <w:t>The system shall move all played cards and all cards remaining in the player’s hand to the discard pile</w:t>
-            </w:r>
-            <w:r>
-              <w:t xml:space="preserve"> followed by drawing five new cards when a player indicates that their turn has ended.</w:t>
+              <w:t>The system shall move all played cards and all cards remaining in the player’s hand to the discard pile followed by drawing five new cards when a player indicates that their turn has ended.</w:t>
             </w:r>
           </w:p>
         </w:tc>
@@ -3117,10 +2957,7 @@
               <w:jc w:val="both"/>
             </w:pPr>
             <w:r>
-              <w:t>The system shall calculate each player</w:t>
-            </w:r>
-            <w:r>
-              <w:t>’s score by adding the value of the victory cards when the game has ended</w:t>
+              <w:t>The system shall calculate each player’s score by adding the value of the victory cards when the game has ended</w:t>
             </w:r>
           </w:p>
         </w:tc>
@@ -3272,10 +3109,7 @@
               <w:jc w:val="both"/>
             </w:pPr>
             <w:r>
-              <w:t>The system s</w:t>
-            </w:r>
-            <w:r>
-              <w:t xml:space="preserve">hould perform the text on an action card whenever an action card is played. For example, if a </w:t>
+              <w:t xml:space="preserve">The system should perform the text on an action card whenever an action card is played. For example, if a </w:t>
             </w:r>
             <w:r>
               <w:rPr>
@@ -3361,10 +3195,7 @@
               <w:jc w:val="both"/>
             </w:pPr>
             <w:r>
-              <w:t xml:space="preserve">The system should allow a player to view a high score board sorted by the most efficient games </w:t>
-            </w:r>
-            <w:r>
-              <w:t>played.</w:t>
+              <w:t>The system should allow a player to view a high score board sorted by the most efficient games played.</w:t>
             </w:r>
           </w:p>
         </w:tc>
@@ -3592,10 +3423,7 @@
               <w:jc w:val="both"/>
             </w:pPr>
             <w:r>
-              <w:t xml:space="preserve">The system should record all changes to the </w:t>
-            </w:r>
-            <w:r>
-              <w:t>game state and allow players to export it after the game is finished.</w:t>
+              <w:t>The system should record all changes to the game state and allow players to export it after the game is finished.</w:t>
             </w:r>
           </w:p>
         </w:tc>
@@ -4126,14 +3954,7 @@
                 <w:sz w:val="24"/>
                 <w:szCs w:val="24"/>
               </w:rPr>
-              <w:t>The system should take no more than five seconds to show the victory screen when</w:t>
-            </w:r>
-            <w:r>
-              <w:rPr>
-                <w:sz w:val="24"/>
-                <w:szCs w:val="24"/>
-              </w:rPr>
-              <w:t xml:space="preserve"> the game has ended.</w:t>
+              <w:t>The system should take no more than five seconds to show the victory screen when the game has ended.</w:t>
             </w:r>
           </w:p>
         </w:tc>
@@ -4376,14 +4197,7 @@
                 <w:sz w:val="24"/>
                 <w:szCs w:val="24"/>
               </w:rPr>
-              <w:t xml:space="preserve">The system shall display all cards in their appropriate locations (the supply piles, the deck, the player’s hand, the cards that have been played, and the </w:t>
-            </w:r>
-            <w:r>
-              <w:rPr>
-                <w:sz w:val="24"/>
-                <w:szCs w:val="24"/>
-              </w:rPr>
-              <w:t>discard pile)</w:t>
+              <w:t>The system shall display all cards in their appropriate locations (the supply piles, the deck, the player’s hand, the cards that have been played, and the discard pile)</w:t>
             </w:r>
           </w:p>
         </w:tc>
@@ -4598,7 +4412,16 @@
           <w:sz w:val="24"/>
           <w:szCs w:val="24"/>
         </w:rPr>
-        <w:t>Below is a the layout for a potential UI:</w:t>
+        <w:t xml:space="preserve">Below is </w:t>
+      </w:r>
+      <w:bookmarkStart w:id="0" w:name="_GoBack"/>
+      <w:bookmarkEnd w:id="0"/>
+      <w:r>
+        <w:rPr>
+          <w:sz w:val="24"/>
+          <w:szCs w:val="24"/>
+        </w:rPr>
+        <w:t>the layout for a potential UI:</w:t>
       </w:r>
     </w:p>
     <w:p>
@@ -5143,14 +4966,7 @@
                 <w:b w:val="0"/>
                 <w:bCs w:val="0"/>
               </w:rPr>
-              <w:t xml:space="preserve">Goal for the week is to </w:t>
-            </w:r>
-            <w:r>
-              <w:rPr>
-                <w:b w:val="0"/>
-                <w:bCs w:val="0"/>
-              </w:rPr>
-              <w:t>s</w:t>
+              <w:t>Goal for the week is to s</w:t>
             </w:r>
             <w:r>
               <w:rPr>
@@ -5254,14 +5070,7 @@
                 <w:b w:val="0"/>
                 <w:bCs w:val="0"/>
               </w:rPr>
-              <w:t xml:space="preserve">Matthew: </w:t>
-            </w:r>
-            <w:r>
-              <w:rPr>
-                <w:b w:val="0"/>
-                <w:bCs w:val="0"/>
-              </w:rPr>
-              <w:t>Give a player a card after using his coins from the coin system.</w:t>
+              <w:t>Matthew: Give a player a card after using his coins from the coin system.</w:t>
             </w:r>
           </w:p>
           <w:p>
@@ -5312,14 +5121,7 @@
                 <w:b w:val="0"/>
                 <w:bCs w:val="0"/>
               </w:rPr>
-              <w:t xml:space="preserve">Goal for the week is to </w:t>
-            </w:r>
-            <w:r>
-              <w:rPr>
-                <w:b w:val="0"/>
-                <w:bCs w:val="0"/>
-              </w:rPr>
-              <w:t>g</w:t>
+              <w:t>Goal for the week is to g</w:t>
             </w:r>
             <w:r>
               <w:rPr>
@@ -5621,14 +5423,7 @@
                 <w:b w:val="0"/>
                 <w:bCs w:val="0"/>
               </w:rPr>
-              <w:t xml:space="preserve">Carlos: </w:t>
-            </w:r>
-            <w:r>
-              <w:rPr>
-                <w:b w:val="0"/>
-                <w:bCs w:val="0"/>
-              </w:rPr>
-              <w:t>Calculate final store, when a game ends.</w:t>
+              <w:t>Carlos: Calculate final store, when a game ends.</w:t>
             </w:r>
           </w:p>
           <w:p>
@@ -6058,14 +5853,7 @@
                 <w:b w:val="0"/>
                 <w:bCs w:val="0"/>
               </w:rPr>
-              <w:t xml:space="preserve">Carlos: </w:t>
-            </w:r>
-            <w:r>
-              <w:rPr>
-                <w:b w:val="0"/>
-                <w:bCs w:val="0"/>
-              </w:rPr>
-              <w:t>Work on animations, make the game more presentable.</w:t>
+              <w:t>Carlos: Work on animations, make the game more presentable.</w:t>
             </w:r>
           </w:p>
           <w:p>
@@ -6087,14 +5875,7 @@
                 <w:b w:val="0"/>
                 <w:bCs w:val="0"/>
               </w:rPr>
-              <w:t xml:space="preserve">Matthew: </w:t>
-            </w:r>
-            <w:r>
-              <w:rPr>
-                <w:b w:val="0"/>
-                <w:bCs w:val="0"/>
-              </w:rPr>
-              <w:t>Iron out cards, graphics and work on CSS to make the game easier on the eyes.</w:t>
+              <w:t>Matthew: Iron out cards, graphics and work on CSS to make the game easier on the eyes.</w:t>
             </w:r>
           </w:p>
           <w:p>
@@ -6115,14 +5896,7 @@
                 <w:b w:val="0"/>
                 <w:bCs w:val="0"/>
               </w:rPr>
-              <w:t xml:space="preserve">Brent: </w:t>
-            </w:r>
-            <w:r>
-              <w:rPr>
-                <w:b w:val="0"/>
-                <w:bCs w:val="0"/>
-              </w:rPr>
-              <w:t>CSS fixes, bugs, and make sure the game works on different browsers (chrome,ie,firefox).</w:t>
+              <w:t>Brent: CSS fixes, bugs, and make sure the game works on different browsers (chrome,ie,firefox).</w:t>
             </w:r>
           </w:p>
         </w:tc>
@@ -6266,14 +6040,7 @@
                 <w:b w:val="0"/>
                 <w:bCs w:val="0"/>
               </w:rPr>
-              <w:t xml:space="preserve">Carlos: </w:t>
-            </w:r>
-            <w:r>
-              <w:rPr>
-                <w:b w:val="0"/>
-                <w:bCs w:val="0"/>
-              </w:rPr>
-              <w:t xml:space="preserve">Fixes, bugs and documentation for next week. </w:t>
+              <w:t xml:space="preserve">Carlos: Fixes, bugs and documentation for next week. </w:t>
             </w:r>
           </w:p>
           <w:p>
@@ -6295,14 +6062,7 @@
                 <w:b w:val="0"/>
                 <w:bCs w:val="0"/>
               </w:rPr>
-              <w:t xml:space="preserve">Matthew: </w:t>
-            </w:r>
-            <w:r>
-              <w:rPr>
-                <w:b w:val="0"/>
-                <w:bCs w:val="0"/>
-              </w:rPr>
-              <w:t>Documentation, reporting and final stages of the game.</w:t>
+              <w:t>Matthew: Documentation, reporting and final stages of the game.</w:t>
             </w:r>
           </w:p>
           <w:p>
@@ -6323,14 +6083,7 @@
                 <w:b w:val="0"/>
                 <w:bCs w:val="0"/>
               </w:rPr>
-              <w:t xml:space="preserve">Brent: </w:t>
-            </w:r>
-            <w:r>
-              <w:rPr>
-                <w:b w:val="0"/>
-                <w:bCs w:val="0"/>
-              </w:rPr>
-              <w:t>Testing the game, provide feedback to others and work on a final bug list we can all work on during the week.</w:t>
+              <w:t>Brent: Testing the game, provide feedback to others and work on a final bug list we can all work on during the week.</w:t>
             </w:r>
           </w:p>
         </w:tc>
@@ -6658,8 +6411,8 @@
 </file>
 
 <file path=word/numbering.xml><?xml version="1.0" encoding="utf-8"?>
-<w:numbering xmlns:wpc="http://schemas.microsoft.com/office/word/2010/wordprocessingCanvas" xmlns:mo="http://schemas.microsoft.com/office/mac/office/2008/main" xmlns:mc="http://schemas.openxmlformats.org/markup-compatibility/2006" xmlns:mv="urn:schemas-microsoft-com:mac:vml" xmlns:o="urn:schemas-microsoft-com:office:office" xmlns:r="http://schemas.openxmlformats.org/officeDocument/2006/relationships" xmlns:m="http://schemas.openxmlformats.org/officeDocument/2006/math" xmlns:v="urn:schemas-microsoft-com:vml" xmlns:wp14="http://schemas.microsoft.com/office/word/2010/wordprocessingDrawing" xmlns:wp="http://schemas.openxmlformats.org/drawingml/2006/wordprocessingDrawing" xmlns:w10="urn:schemas-microsoft-com:office:word" xmlns:w="http://schemas.openxmlformats.org/wordprocessingml/2006/main" xmlns:w14="http://schemas.microsoft.com/office/word/2010/wordml" xmlns:w15="http://schemas.microsoft.com/office/word/2012/wordml" xmlns:wpg="http://schemas.microsoft.com/office/word/2010/wordprocessingGroup" xmlns:wpi="http://schemas.microsoft.com/office/word/2010/wordprocessingInk" xmlns:wne="http://schemas.microsoft.com/office/word/2006/wordml" xmlns:wps="http://schemas.microsoft.com/office/word/2010/wordprocessingShape" mc:Ignorable="w14 w15 wp14">
-  <w:abstractNum w:abstractNumId="0">
+<w:numbering xmlns:wpc="http://schemas.microsoft.com/office/word/2010/wordprocessingCanvas" xmlns:cx="http://schemas.microsoft.com/office/drawing/2014/chartex" xmlns:cx1="http://schemas.microsoft.com/office/drawing/2015/9/8/chartex" xmlns:cx2="http://schemas.microsoft.com/office/drawing/2015/10/21/chartex" xmlns:cx3="http://schemas.microsoft.com/office/drawing/2016/5/9/chartex" xmlns:cx4="http://schemas.microsoft.com/office/drawing/2016/5/10/chartex" xmlns:cx5="http://schemas.microsoft.com/office/drawing/2016/5/11/chartex" xmlns:cx6="http://schemas.microsoft.com/office/drawing/2016/5/12/chartex" xmlns:cx7="http://schemas.microsoft.com/office/drawing/2016/5/13/chartex" xmlns:cx8="http://schemas.microsoft.com/office/drawing/2016/5/14/chartex" xmlns:mc="http://schemas.openxmlformats.org/markup-compatibility/2006" xmlns:aink="http://schemas.microsoft.com/office/drawing/2016/ink" xmlns:am3d="http://schemas.microsoft.com/office/drawing/2017/model3d" xmlns:o="urn:schemas-microsoft-com:office:office" xmlns:r="http://schemas.openxmlformats.org/officeDocument/2006/relationships" xmlns:m="http://schemas.openxmlformats.org/officeDocument/2006/math" xmlns:v="urn:schemas-microsoft-com:vml" xmlns:wp14="http://schemas.microsoft.com/office/word/2010/wordprocessingDrawing" xmlns:wp="http://schemas.openxmlformats.org/drawingml/2006/wordprocessingDrawing" xmlns:w10="urn:schemas-microsoft-com:office:word" xmlns:w="http://schemas.openxmlformats.org/wordprocessingml/2006/main" xmlns:w14="http://schemas.microsoft.com/office/word/2010/wordml" xmlns:w15="http://schemas.microsoft.com/office/word/2012/wordml" xmlns:w16cid="http://schemas.microsoft.com/office/word/2016/wordml/cid" xmlns:w16se="http://schemas.microsoft.com/office/word/2015/wordml/symex" xmlns:wpg="http://schemas.microsoft.com/office/word/2010/wordprocessingGroup" xmlns:wpi="http://schemas.microsoft.com/office/word/2010/wordprocessingInk" xmlns:wne="http://schemas.microsoft.com/office/word/2006/wordml" xmlns:wps="http://schemas.microsoft.com/office/word/2010/wordprocessingShape" mc:Ignorable="w14 w15 w16se w16cid wp14">
+  <w:abstractNum w:abstractNumId="0" w15:restartNumberingAfterBreak="0">
     <w:nsid w:val="2E605D0F"/>
     <w:multiLevelType w:val="hybridMultilevel"/>
     <w:tmpl w:val="236A1E92"/>
@@ -6772,7 +6525,7 @@
       </w:rPr>
     </w:lvl>
   </w:abstractNum>
-  <w:abstractNum w:abstractNumId="1">
+  <w:abstractNum w:abstractNumId="1" w15:restartNumberingAfterBreak="0">
     <w:nsid w:val="43CD61E6"/>
     <w:multiLevelType w:val="hybridMultilevel"/>
     <w:tmpl w:val="EFF05D48"/>
@@ -6885,7 +6638,7 @@
       </w:rPr>
     </w:lvl>
   </w:abstractNum>
-  <w:abstractNum w:abstractNumId="2">
+  <w:abstractNum w:abstractNumId="2" w15:restartNumberingAfterBreak="0">
     <w:nsid w:val="566814C8"/>
     <w:multiLevelType w:val="hybridMultilevel"/>
     <w:tmpl w:val="E16C8778"/>
@@ -6998,7 +6751,7 @@
       </w:rPr>
     </w:lvl>
   </w:abstractNum>
-  <w:abstractNum w:abstractNumId="3">
+  <w:abstractNum w:abstractNumId="3" w15:restartNumberingAfterBreak="0">
     <w:nsid w:val="7BEC7334"/>
     <w:multiLevelType w:val="hybridMultilevel"/>
     <w:tmpl w:val="CDA83982"/>
@@ -7127,7 +6880,7 @@
 </file>
 
 <file path=word/styles.xml><?xml version="1.0" encoding="utf-8"?>
-<w:styles xmlns:mc="http://schemas.openxmlformats.org/markup-compatibility/2006" xmlns:r="http://schemas.openxmlformats.org/officeDocument/2006/relationships" xmlns:w="http://schemas.openxmlformats.org/wordprocessingml/2006/main" xmlns:w14="http://schemas.microsoft.com/office/word/2010/wordml" xmlns:w15="http://schemas.microsoft.com/office/word/2012/wordml" mc:Ignorable="w14 w15">
+<w:styles xmlns:mc="http://schemas.openxmlformats.org/markup-compatibility/2006" xmlns:r="http://schemas.openxmlformats.org/officeDocument/2006/relationships" xmlns:w="http://schemas.openxmlformats.org/wordprocessingml/2006/main" xmlns:w14="http://schemas.microsoft.com/office/word/2010/wordml" xmlns:w15="http://schemas.microsoft.com/office/word/2012/wordml" xmlns:w16cid="http://schemas.microsoft.com/office/word/2016/wordml/cid" xmlns:w16se="http://schemas.microsoft.com/office/word/2015/wordml/symex" mc:Ignorable="w14 w15 w16se w16cid">
   <w:docDefaults>
     <w:rPrDefault>
       <w:rPr>
@@ -7139,7 +6892,7 @@
     </w:rPrDefault>
     <w:pPrDefault/>
   </w:docDefaults>
-  <w:latentStyles w:defLockedState="0" w:defUIPriority="99" w:defSemiHidden="0" w:defUnhideWhenUsed="0" w:defQFormat="0" w:count="380">
+  <w:latentStyles w:defLockedState="0" w:defUIPriority="99" w:defSemiHidden="0" w:defUnhideWhenUsed="0" w:defQFormat="0" w:count="375">
     <w:lsdException w:name="Normal" w:uiPriority="0" w:qFormat="1"/>
     <w:lsdException w:name="heading 1" w:uiPriority="9" w:qFormat="1"/>
     <w:lsdException w:name="heading 2" w:semiHidden="1" w:uiPriority="9" w:unhideWhenUsed="1" w:qFormat="1"/>
@@ -7647,8 +7400,8 @@
       <w:szCs w:val="32"/>
     </w:rPr>
   </w:style>
-  <w:style w:type="character" w:customStyle="1" w:styleId="UnresolvedMention">
-    <w:name w:val="Unresolved Mention"/>
+  <w:style w:type="character" w:customStyle="1" w:styleId="UnresolvedMention1">
+    <w:name w:val="Unresolved Mention1"/>
     <w:basedOn w:val="DefaultParagraphFont"/>
     <w:uiPriority w:val="99"/>
     <w:semiHidden/>
@@ -8365,7 +8118,7 @@
 </file>
 
 <file path=customXml/itemProps1.xml><?xml version="1.0" encoding="utf-8"?>
-<ds:datastoreItem xmlns:ds="http://schemas.openxmlformats.org/officeDocument/2006/customXml" ds:itemID="{607CD78F-B1C9-CD47-B6EB-C2EAAAE6603D}">
+<ds:datastoreItem xmlns:ds="http://schemas.openxmlformats.org/officeDocument/2006/customXml" ds:itemID="{6761CD5F-FFFF-4C31-B0EF-CB163C97FCFC}">
   <ds:schemaRefs>
     <ds:schemaRef ds:uri="http://schemas.openxmlformats.org/officeDocument/2006/bibliography"/>
   </ds:schemaRefs>

</xml_diff>